<commit_message>
player can have a name now. Changed NPC defualt name. Added Character, Player, NPC, and Monster to word doc.
</commit_message>
<xml_diff>
--- a/Dungeons Without Dragons Explained.docx
+++ b/Dungeons Without Dragons Explained.docx
@@ -139,26 +139,6 @@
     </w:p>
     <w:p>
       <w:pPr>
-        <w:spacing w:line="240" w:lineRule="auto"/>
-      </w:pPr>
-      <w:r>
-        <w:t>T</w:t>
-      </w:r>
-      <w:r>
-        <w:t>he character's state, weapon, and modifiers list may be retrieved/modif</w:t>
-      </w:r>
-      <w:r>
-        <w:t>i</w:t>
-      </w:r>
-      <w:r>
-        <w:t>ed with mutators/accessors</w:t>
-      </w:r>
-      <w:r>
-        <w:t>.</w:t>
-      </w:r>
-    </w:p>
-    <w:p>
-      <w:pPr>
         <w:pStyle w:val="ListParagraph"/>
         <w:numPr>
           <w:ilvl w:val="0"/>
@@ -167,7 +147,7 @@
         <w:spacing w:line="240" w:lineRule="auto"/>
       </w:pPr>
       <w:r>
-        <w:t xml:space="preserve"> Damage </w:t>
+        <w:t xml:space="preserve">Damage </w:t>
       </w:r>
       <w:proofErr w:type="gramStart"/>
       <w:r>
@@ -243,10 +223,350 @@
       <w:r>
         <w:t>akeDamage</w:t>
       </w:r>
+      <w:r>
+        <w:t xml:space="preserve"> function changes the characters state depending on the input damage parameter</w:t>
+      </w:r>
+    </w:p>
+    <w:p>
+      <w:pPr>
+        <w:spacing w:line="240" w:lineRule="auto"/>
+      </w:pPr>
+    </w:p>
+    <w:p>
+      <w:pPr>
+        <w:spacing w:line="240" w:lineRule="auto"/>
+      </w:pPr>
+      <w:r>
+        <w:t xml:space="preserve">The </w:t>
+      </w:r>
+      <w:r>
+        <w:rPr>
+          <w:b/>
+        </w:rPr>
+        <w:t>Player</w:t>
+      </w:r>
+      <w:r>
+        <w:t xml:space="preserve"> class</w:t>
+      </w:r>
+      <w:r>
+        <w:t xml:space="preserve"> is derived from the character class, this is the main character/player of the game.</w:t>
+      </w:r>
+    </w:p>
+    <w:p>
+      <w:pPr>
+        <w:spacing w:line="240" w:lineRule="auto"/>
+      </w:pPr>
+      <w:r>
+        <w:t>This class has everything that the Character class as well as a:</w:t>
+      </w:r>
+    </w:p>
+    <w:p>
+      <w:pPr>
+        <w:pStyle w:val="ListParagraph"/>
+        <w:numPr>
+          <w:ilvl w:val="0"/>
+          <w:numId w:val="1"/>
+        </w:numPr>
+        <w:spacing w:line="240" w:lineRule="auto"/>
+      </w:pPr>
+      <w:r>
+        <w:t>name, can be chosen, or by default it is “Stevie”</w:t>
+      </w:r>
+    </w:p>
+    <w:p>
+      <w:pPr>
+        <w:pStyle w:val="ListParagraph"/>
+        <w:numPr>
+          <w:ilvl w:val="0"/>
+          <w:numId w:val="1"/>
+        </w:numPr>
+        <w:spacing w:line="240" w:lineRule="auto"/>
+      </w:pPr>
+      <w:r>
+        <w:t>Level, an int variable that keeps track of the players level and increases when the experience bar is full</w:t>
+      </w:r>
+    </w:p>
+    <w:p>
+      <w:pPr>
+        <w:pStyle w:val="ListParagraph"/>
+        <w:numPr>
+          <w:ilvl w:val="0"/>
+          <w:numId w:val="1"/>
+        </w:numPr>
+        <w:spacing w:line="240" w:lineRule="auto"/>
+      </w:pPr>
+      <w:r>
+        <w:t xml:space="preserve">Experience, an int variable that tracks the amount of experience a player has, </w:t>
+      </w:r>
+    </w:p>
+    <w:p>
+      <w:pPr>
+        <w:pStyle w:val="ListParagraph"/>
+        <w:numPr>
+          <w:ilvl w:val="0"/>
+          <w:numId w:val="1"/>
+        </w:numPr>
+        <w:spacing w:line="240" w:lineRule="auto"/>
+      </w:pPr>
+      <w:r>
+        <w:t>Boolean hasKey that is True if the Player has the key, and false otherwise, if this Boolean becomes true, the game is won</w:t>
+      </w:r>
+    </w:p>
+    <w:p>
+      <w:pPr>
+        <w:pStyle w:val="ListParagraph"/>
+        <w:numPr>
+          <w:ilvl w:val="0"/>
+          <w:numId w:val="1"/>
+        </w:numPr>
+        <w:spacing w:line="240" w:lineRule="auto"/>
+      </w:pPr>
+      <w:proofErr w:type="gramStart"/>
+      <w:r>
+        <w:t>levelup(</w:t>
+      </w:r>
+      <w:proofErr w:type="gramEnd"/>
+      <w:r>
+        <w:t>) function that is called when player levels up, this function randomly gives the player the key</w:t>
+      </w:r>
+    </w:p>
+    <w:p>
+      <w:pPr>
+        <w:pStyle w:val="ListParagraph"/>
+        <w:numPr>
+          <w:ilvl w:val="0"/>
+          <w:numId w:val="1"/>
+        </w:numPr>
+        <w:spacing w:line="240" w:lineRule="auto"/>
+      </w:pPr>
+      <w:r>
+        <w:t>Upkeep is the same as the Parent class</w:t>
+      </w:r>
+      <w:r>
+        <w:t xml:space="preserve"> but also updates player level and can call </w:t>
+      </w:r>
+      <w:proofErr w:type="gramStart"/>
+      <w:r>
+        <w:t>levelup(</w:t>
+      </w:r>
+      <w:proofErr w:type="gramEnd"/>
+      <w:r>
+        <w:t>)</w:t>
+      </w:r>
+    </w:p>
+    <w:p>
+      <w:pPr>
+        <w:spacing w:line="240" w:lineRule="auto"/>
+      </w:pPr>
+    </w:p>
+    <w:p>
+      <w:pPr>
+        <w:spacing w:line="240" w:lineRule="auto"/>
+      </w:pPr>
+      <w:r>
+        <w:t xml:space="preserve">The </w:t>
+      </w:r>
+      <w:r>
+        <w:rPr>
+          <w:b/>
+        </w:rPr>
+        <w:t>NPC</w:t>
+      </w:r>
+      <w:r>
+        <w:t xml:space="preserve"> class</w:t>
+      </w:r>
+      <w:r>
+        <w:t xml:space="preserve"> is derived from the character class, this is any character that is not the player or a monster. </w:t>
+      </w:r>
+      <w:r>
+        <w:t>The NPC class has</w:t>
+      </w:r>
+      <w:r>
+        <w:t xml:space="preserve"> everything a character has as well as</w:t>
+      </w:r>
+      <w:r>
+        <w:t xml:space="preserve"> name.</w:t>
+      </w:r>
+    </w:p>
+    <w:p>
+      <w:pPr>
+        <w:spacing w:line="240" w:lineRule="auto"/>
+        <w:ind w:left="48"/>
+      </w:pPr>
+      <w:r>
+        <w:t>(</w:t>
+      </w:r>
+      <w:proofErr w:type="gramStart"/>
+      <w:r>
+        <w:rPr>
+          <w:b/>
+          <w:color w:val="FF0000"/>
+        </w:rPr>
+        <w:t>HELP</w:t>
+      </w:r>
+      <w:r>
+        <w:t xml:space="preserve">  Are</w:t>
+      </w:r>
+      <w:proofErr w:type="gramEnd"/>
+      <w:r>
+        <w:t xml:space="preserve"> NPC’s able to harm main character or are they only allies?)</w:t>
+      </w:r>
+    </w:p>
+    <w:p>
+      <w:pPr>
+        <w:spacing w:line="240" w:lineRule="auto"/>
+      </w:pPr>
+    </w:p>
+    <w:p>
+      <w:pPr>
+        <w:spacing w:line="240" w:lineRule="auto"/>
+      </w:pPr>
+      <w:r>
+        <w:t xml:space="preserve">The </w:t>
+      </w:r>
+      <w:r>
+        <w:rPr>
+          <w:b/>
+        </w:rPr>
+        <w:t>Monster</w:t>
+      </w:r>
+      <w:r>
+        <w:t xml:space="preserve"> class</w:t>
+      </w:r>
+      <w:r>
+        <w:t xml:space="preserve"> is derived from the character class. It is an enemy of the player. The monster class has everything that a character has as well as a name, by default it is “Carl</w:t>
+      </w:r>
       <w:bookmarkStart w:id="0" w:name="_GoBack"/>
       <w:bookmarkEnd w:id="0"/>
       <w:r>
-        <w:t xml:space="preserve"> function changes the characters state depending on the input damage parameter</w:t>
+        <w:t>”.</w:t>
+      </w:r>
+      <w:r>
+        <w:t xml:space="preserve"> </w:t>
+      </w:r>
+    </w:p>
+    <w:p>
+      <w:pPr>
+        <w:spacing w:line="240" w:lineRule="auto"/>
+      </w:pPr>
+      <w:r>
+        <w:t xml:space="preserve">The </w:t>
+      </w:r>
+      <w:r>
+        <w:rPr>
+          <w:b/>
+        </w:rPr>
+        <w:t>Weapon</w:t>
+      </w:r>
+      <w:r>
+        <w:t xml:space="preserve"> class:</w:t>
+      </w:r>
+    </w:p>
+    <w:p>
+      <w:pPr>
+        <w:spacing w:line="240" w:lineRule="auto"/>
+      </w:pPr>
+      <w:r>
+        <w:t xml:space="preserve">The </w:t>
+      </w:r>
+      <w:r>
+        <w:rPr>
+          <w:b/>
+        </w:rPr>
+        <w:t xml:space="preserve">Damage </w:t>
+      </w:r>
+      <w:r>
+        <w:t>class:</w:t>
+      </w:r>
+    </w:p>
+    <w:p>
+      <w:pPr>
+        <w:spacing w:line="240" w:lineRule="auto"/>
+      </w:pPr>
+      <w:r>
+        <w:t xml:space="preserve">The </w:t>
+      </w:r>
+      <w:r>
+        <w:rPr>
+          <w:b/>
+        </w:rPr>
+        <w:t>State</w:t>
+      </w:r>
+      <w:r>
+        <w:t xml:space="preserve"> class:</w:t>
+      </w:r>
+    </w:p>
+    <w:p>
+      <w:pPr>
+        <w:spacing w:line="240" w:lineRule="auto"/>
+      </w:pPr>
+    </w:p>
+    <w:p>
+      <w:pPr>
+        <w:spacing w:line="240" w:lineRule="auto"/>
+      </w:pPr>
+      <w:r>
+        <w:t xml:space="preserve">The </w:t>
+      </w:r>
+      <w:r>
+        <w:rPr>
+          <w:b/>
+        </w:rPr>
+        <w:t>Modifier</w:t>
+      </w:r>
+      <w:r>
+        <w:t xml:space="preserve"> class:</w:t>
+      </w:r>
+    </w:p>
+    <w:p>
+      <w:pPr>
+        <w:spacing w:line="240" w:lineRule="auto"/>
+      </w:pPr>
+      <w:r>
+        <w:t xml:space="preserve">The </w:t>
+      </w:r>
+      <w:r>
+        <w:rPr>
+          <w:b/>
+        </w:rPr>
+        <w:t>DoT</w:t>
+      </w:r>
+      <w:r>
+        <w:t xml:space="preserve"> class:</w:t>
+      </w:r>
+    </w:p>
+    <w:p>
+      <w:pPr>
+        <w:spacing w:line="240" w:lineRule="auto"/>
+      </w:pPr>
+      <w:r>
+        <w:t xml:space="preserve">The </w:t>
+      </w:r>
+      <w:r>
+        <w:rPr>
+          <w:b/>
+        </w:rPr>
+        <w:t>Curse</w:t>
+      </w:r>
+      <w:r>
+        <w:t xml:space="preserve"> class:</w:t>
+      </w:r>
+    </w:p>
+    <w:p>
+      <w:pPr>
+        <w:spacing w:line="240" w:lineRule="auto"/>
+      </w:pPr>
+      <w:r>
+        <w:t xml:space="preserve">The </w:t>
+      </w:r>
+      <w:r>
+        <w:rPr>
+          <w:b/>
+        </w:rPr>
+        <w:t>Boon</w:t>
+      </w:r>
+      <w:r>
+        <w:t xml:space="preserve"> class:</w:t>
       </w:r>
     </w:p>
     <w:sectPr>

</xml_diff>

<commit_message>
spelling error in main, word doc updated
</commit_message>
<xml_diff>
--- a/Dungeons Without Dragons Explained.docx
+++ b/Dungeons Without Dragons Explained.docx
@@ -35,552 +35,1224 @@
     <w:p>
       <w:pPr>
         <w:spacing w:line="240" w:lineRule="auto"/>
-        <w:jc w:val="center"/>
-        <w:rPr>
-          <w:sz w:val="28"/>
-        </w:rPr>
-      </w:pPr>
-    </w:p>
-    <w:p>
-      <w:pPr>
-        <w:spacing w:line="240" w:lineRule="auto"/>
-        <w:rPr>
-          <w:sz w:val="40"/>
-        </w:rPr>
-      </w:pPr>
+        <w:rPr>
+          <w:sz w:val="44"/>
+        </w:rPr>
+      </w:pPr>
+      <w:r>
+        <w:rPr>
+          <w:sz w:val="24"/>
+        </w:rPr>
+        <w:t xml:space="preserve">The </w:t>
+      </w:r>
+      <w:r>
+        <w:rPr>
+          <w:b/>
+          <w:sz w:val="24"/>
+        </w:rPr>
+        <w:t>Character</w:t>
+      </w:r>
+      <w:r>
+        <w:rPr>
+          <w:sz w:val="24"/>
+        </w:rPr>
+        <w:t xml:space="preserve"> class is the class for any character in the game.</w:t>
+      </w:r>
+      <w:r>
+        <w:rPr>
+          <w:sz w:val="24"/>
+        </w:rPr>
+        <w:t xml:space="preserve"> E</w:t>
+      </w:r>
+      <w:r>
+        <w:rPr>
+          <w:sz w:val="24"/>
+        </w:rPr>
+        <w:t>very character has</w:t>
+      </w:r>
+      <w:r>
+        <w:rPr>
+          <w:sz w:val="24"/>
+        </w:rPr>
+        <w:t xml:space="preserve"> a:</w:t>
+      </w:r>
+    </w:p>
+    <w:p>
+      <w:pPr>
+        <w:pStyle w:val="ListParagraph"/>
+        <w:numPr>
+          <w:ilvl w:val="0"/>
+          <w:numId w:val="1"/>
+        </w:numPr>
+        <w:spacing w:line="240" w:lineRule="auto"/>
+        <w:rPr>
+          <w:sz w:val="24"/>
+        </w:rPr>
+      </w:pPr>
+      <w:r>
+        <w:rPr>
+          <w:sz w:val="24"/>
+        </w:rPr>
+        <w:t>State</w:t>
+      </w:r>
+    </w:p>
+    <w:p>
+      <w:pPr>
+        <w:pStyle w:val="ListParagraph"/>
+        <w:numPr>
+          <w:ilvl w:val="0"/>
+          <w:numId w:val="1"/>
+        </w:numPr>
+        <w:spacing w:line="240" w:lineRule="auto"/>
+        <w:rPr>
+          <w:sz w:val="24"/>
+        </w:rPr>
+      </w:pPr>
+      <w:r>
+        <w:rPr>
+          <w:sz w:val="24"/>
+        </w:rPr>
+        <w:t>W</w:t>
+      </w:r>
+      <w:r>
+        <w:rPr>
+          <w:sz w:val="24"/>
+        </w:rPr>
+        <w:t>eapon</w:t>
+      </w:r>
+      <w:r>
+        <w:rPr>
+          <w:sz w:val="24"/>
+        </w:rPr>
+        <w:t xml:space="preserve"> (optional)</w:t>
+      </w:r>
+    </w:p>
+    <w:p>
+      <w:pPr>
+        <w:pStyle w:val="ListParagraph"/>
+        <w:numPr>
+          <w:ilvl w:val="0"/>
+          <w:numId w:val="1"/>
+        </w:numPr>
+        <w:spacing w:line="240" w:lineRule="auto"/>
+        <w:rPr>
+          <w:sz w:val="24"/>
+        </w:rPr>
+      </w:pPr>
+      <w:r>
+        <w:rPr>
+          <w:sz w:val="24"/>
+        </w:rPr>
+        <w:t>L</w:t>
+      </w:r>
+      <w:r>
+        <w:rPr>
+          <w:sz w:val="24"/>
+        </w:rPr>
+        <w:t xml:space="preserve">ist of modifiers </w:t>
+      </w:r>
+      <w:r>
+        <w:rPr>
+          <w:sz w:val="24"/>
+        </w:rPr>
+        <w:t>(</w:t>
+      </w:r>
+      <w:r>
+        <w:rPr>
+          <w:sz w:val="24"/>
+        </w:rPr>
+        <w:t>is empty if the character has none</w:t>
+      </w:r>
+      <w:r>
+        <w:rPr>
+          <w:sz w:val="24"/>
+        </w:rPr>
+        <w:t>)</w:t>
+      </w:r>
+    </w:p>
+    <w:p>
+      <w:pPr>
+        <w:pStyle w:val="ListParagraph"/>
+        <w:numPr>
+          <w:ilvl w:val="0"/>
+          <w:numId w:val="1"/>
+        </w:numPr>
+        <w:spacing w:line="240" w:lineRule="auto"/>
+        <w:rPr>
+          <w:sz w:val="24"/>
+        </w:rPr>
+      </w:pPr>
+      <w:r>
+        <w:rPr>
+          <w:sz w:val="24"/>
+        </w:rPr>
+        <w:t xml:space="preserve">Damage </w:t>
+      </w:r>
+      <w:proofErr w:type="gramStart"/>
+      <w:r>
+        <w:rPr>
+          <w:sz w:val="24"/>
+        </w:rPr>
+        <w:t>attack(</w:t>
+      </w:r>
+      <w:proofErr w:type="gramEnd"/>
+      <w:r>
+        <w:rPr>
+          <w:sz w:val="24"/>
+        </w:rPr>
+        <w:t>) which is the total damage it can deal to an enemy</w:t>
+      </w:r>
+      <w:r>
+        <w:rPr>
+          <w:sz w:val="24"/>
+        </w:rPr>
+        <w:t xml:space="preserve"> </w:t>
+      </w:r>
+      <w:r>
+        <w:rPr>
+          <w:sz w:val="24"/>
+        </w:rPr>
+        <w:t>(the weapon's damage + character's individual damage)</w:t>
+      </w:r>
+    </w:p>
+    <w:p>
+      <w:pPr>
+        <w:pStyle w:val="ListParagraph"/>
+        <w:numPr>
+          <w:ilvl w:val="0"/>
+          <w:numId w:val="1"/>
+        </w:numPr>
+        <w:spacing w:line="240" w:lineRule="auto"/>
+        <w:rPr>
+          <w:sz w:val="24"/>
+        </w:rPr>
+      </w:pPr>
+      <w:r>
+        <w:rPr>
+          <w:sz w:val="24"/>
+        </w:rPr>
+        <w:t>U</w:t>
+      </w:r>
+      <w:r>
+        <w:rPr>
+          <w:sz w:val="24"/>
+        </w:rPr>
+        <w:t xml:space="preserve">pkeep function that  </w:t>
+      </w:r>
       <w:r>
         <w:rPr>
           <w:b/>
           <w:color w:val="FF0000"/>
-          <w:sz w:val="36"/>
-        </w:rPr>
-        <w:t>I will do weapon, damage, and state when I wake up. I got tired. Text me if you are reading this message.</w:t>
-      </w:r>
-    </w:p>
-    <w:p>
-      <w:pPr>
-        <w:spacing w:line="240" w:lineRule="auto"/>
-        <w:rPr>
-          <w:sz w:val="24"/>
-        </w:rPr>
-      </w:pPr>
-    </w:p>
-    <w:p>
-      <w:pPr>
-        <w:spacing w:line="240" w:lineRule="auto"/>
-      </w:pPr>
-    </w:p>
-    <w:p>
-      <w:pPr>
-        <w:spacing w:line="240" w:lineRule="auto"/>
-      </w:pPr>
-      <w:r>
+          <w:sz w:val="24"/>
+        </w:rPr>
+        <w:t>HELP</w:t>
+      </w:r>
+    </w:p>
+    <w:p>
+      <w:pPr>
+        <w:pStyle w:val="ListParagraph"/>
+        <w:numPr>
+          <w:ilvl w:val="0"/>
+          <w:numId w:val="1"/>
+        </w:numPr>
+        <w:spacing w:line="240" w:lineRule="auto"/>
+        <w:rPr>
+          <w:sz w:val="24"/>
+        </w:rPr>
+      </w:pPr>
+      <w:r>
+        <w:rPr>
+          <w:sz w:val="24"/>
+        </w:rPr>
+        <w:t>H</w:t>
+      </w:r>
+      <w:r>
+        <w:rPr>
+          <w:sz w:val="24"/>
+        </w:rPr>
+        <w:t>eal function</w:t>
+      </w:r>
+    </w:p>
+    <w:p>
+      <w:pPr>
+        <w:pStyle w:val="ListParagraph"/>
+        <w:numPr>
+          <w:ilvl w:val="0"/>
+          <w:numId w:val="1"/>
+        </w:numPr>
+        <w:spacing w:line="240" w:lineRule="auto"/>
+        <w:rPr>
+          <w:sz w:val="24"/>
+        </w:rPr>
+      </w:pPr>
+      <w:r>
+        <w:rPr>
+          <w:sz w:val="24"/>
+        </w:rPr>
+        <w:t>takeDamage</w:t>
+      </w:r>
+      <w:r>
+        <w:rPr>
+          <w:sz w:val="24"/>
+        </w:rPr>
+        <w:t xml:space="preserve"> function changes the characters state depending on the input damage parameter</w:t>
+      </w:r>
+      <w:bookmarkStart w:id="0" w:name="_GoBack"/>
+      <w:bookmarkEnd w:id="0"/>
+    </w:p>
+    <w:p>
+      <w:pPr>
+        <w:spacing w:line="240" w:lineRule="auto"/>
+        <w:rPr>
+          <w:sz w:val="24"/>
+        </w:rPr>
+      </w:pPr>
+      <w:r>
+        <w:rPr>
+          <w:sz w:val="24"/>
+        </w:rPr>
         <w:t xml:space="preserve">The </w:t>
       </w:r>
       <w:r>
         <w:rPr>
           <w:b/>
-        </w:rPr>
-        <w:t>Character</w:t>
-      </w:r>
-      <w:r>
-        <w:t xml:space="preserve"> class is the class for any character in the game.</w:t>
-      </w:r>
-      <w:r>
-        <w:t xml:space="preserve"> E</w:t>
-      </w:r>
-      <w:r>
-        <w:t>very character has</w:t>
-      </w:r>
-      <w:r>
-        <w:t xml:space="preserve"> a:</w:t>
-      </w:r>
-    </w:p>
-    <w:p>
-      <w:pPr>
-        <w:pStyle w:val="ListParagraph"/>
-        <w:numPr>
-          <w:ilvl w:val="0"/>
-          <w:numId w:val="1"/>
-        </w:numPr>
-        <w:spacing w:line="240" w:lineRule="auto"/>
-      </w:pPr>
-      <w:r>
-        <w:t>State</w:t>
-      </w:r>
-    </w:p>
-    <w:p>
-      <w:pPr>
-        <w:pStyle w:val="ListParagraph"/>
-        <w:numPr>
-          <w:ilvl w:val="0"/>
-          <w:numId w:val="1"/>
-        </w:numPr>
-        <w:spacing w:line="240" w:lineRule="auto"/>
-      </w:pPr>
-      <w:r>
-        <w:t>W</w:t>
-      </w:r>
-      <w:r>
-        <w:t>eapon</w:t>
-      </w:r>
-      <w:r>
-        <w:t xml:space="preserve"> (optional)</w:t>
-      </w:r>
-    </w:p>
-    <w:p>
-      <w:pPr>
-        <w:pStyle w:val="ListParagraph"/>
-        <w:numPr>
-          <w:ilvl w:val="0"/>
-          <w:numId w:val="1"/>
-        </w:numPr>
-        <w:spacing w:line="240" w:lineRule="auto"/>
-      </w:pPr>
-      <w:r>
-        <w:t>L</w:t>
-      </w:r>
-      <w:r>
-        <w:t xml:space="preserve">ist of modifiers </w:t>
-      </w:r>
-      <w:r>
+          <w:sz w:val="24"/>
+        </w:rPr>
+        <w:t>Player</w:t>
+      </w:r>
+      <w:r>
+        <w:rPr>
+          <w:sz w:val="24"/>
+        </w:rPr>
+        <w:t xml:space="preserve"> class</w:t>
+      </w:r>
+      <w:r>
+        <w:rPr>
+          <w:sz w:val="24"/>
+        </w:rPr>
+        <w:t xml:space="preserve"> is derived from the character class, this is the main character/player of the game.</w:t>
+      </w:r>
+    </w:p>
+    <w:p>
+      <w:pPr>
+        <w:spacing w:line="240" w:lineRule="auto"/>
+        <w:rPr>
+          <w:sz w:val="24"/>
+        </w:rPr>
+      </w:pPr>
+      <w:r>
+        <w:rPr>
+          <w:sz w:val="24"/>
+        </w:rPr>
+        <w:t>This class has everything that the Character class as well as a:</w:t>
+      </w:r>
+    </w:p>
+    <w:p>
+      <w:pPr>
+        <w:pStyle w:val="ListParagraph"/>
+        <w:numPr>
+          <w:ilvl w:val="0"/>
+          <w:numId w:val="1"/>
+        </w:numPr>
+        <w:spacing w:line="240" w:lineRule="auto"/>
+        <w:rPr>
+          <w:sz w:val="24"/>
+        </w:rPr>
+      </w:pPr>
+      <w:r>
+        <w:rPr>
+          <w:sz w:val="24"/>
+        </w:rPr>
+        <w:t>name, can be chosen, or by default it is “Stevie”</w:t>
+      </w:r>
+    </w:p>
+    <w:p>
+      <w:pPr>
+        <w:pStyle w:val="ListParagraph"/>
+        <w:numPr>
+          <w:ilvl w:val="0"/>
+          <w:numId w:val="1"/>
+        </w:numPr>
+        <w:spacing w:line="240" w:lineRule="auto"/>
+        <w:rPr>
+          <w:sz w:val="24"/>
+        </w:rPr>
+      </w:pPr>
+      <w:r>
+        <w:rPr>
+          <w:sz w:val="24"/>
+        </w:rPr>
+        <w:t>Level, an int variable that keeps track of the players level and increases when the experience bar is full</w:t>
+      </w:r>
+    </w:p>
+    <w:p>
+      <w:pPr>
+        <w:pStyle w:val="ListParagraph"/>
+        <w:numPr>
+          <w:ilvl w:val="0"/>
+          <w:numId w:val="1"/>
+        </w:numPr>
+        <w:spacing w:line="240" w:lineRule="auto"/>
+        <w:rPr>
+          <w:sz w:val="24"/>
+        </w:rPr>
+      </w:pPr>
+      <w:r>
+        <w:rPr>
+          <w:sz w:val="24"/>
+        </w:rPr>
+        <w:t xml:space="preserve">Experience, an int variable that tracks the amount of experience a player has, </w:t>
+      </w:r>
+    </w:p>
+    <w:p>
+      <w:pPr>
+        <w:pStyle w:val="ListParagraph"/>
+        <w:numPr>
+          <w:ilvl w:val="0"/>
+          <w:numId w:val="1"/>
+        </w:numPr>
+        <w:spacing w:line="240" w:lineRule="auto"/>
+        <w:rPr>
+          <w:sz w:val="24"/>
+        </w:rPr>
+      </w:pPr>
+      <w:r>
+        <w:rPr>
+          <w:sz w:val="24"/>
+        </w:rPr>
+        <w:t>Boolean hasKey that is True if the Player has the key, and false otherwise, if this Boolean becomes true, the game is won</w:t>
+      </w:r>
+    </w:p>
+    <w:p>
+      <w:pPr>
+        <w:pStyle w:val="ListParagraph"/>
+        <w:numPr>
+          <w:ilvl w:val="0"/>
+          <w:numId w:val="1"/>
+        </w:numPr>
+        <w:spacing w:line="240" w:lineRule="auto"/>
+        <w:rPr>
+          <w:sz w:val="24"/>
+        </w:rPr>
+      </w:pPr>
+      <w:proofErr w:type="gramStart"/>
+      <w:r>
+        <w:rPr>
+          <w:sz w:val="24"/>
+        </w:rPr>
+        <w:t>levelup(</w:t>
+      </w:r>
+      <w:proofErr w:type="gramEnd"/>
+      <w:r>
+        <w:rPr>
+          <w:sz w:val="24"/>
+        </w:rPr>
+        <w:t>) function that is called when player levels up, this function randomly gives the player the key</w:t>
+      </w:r>
+    </w:p>
+    <w:p>
+      <w:pPr>
+        <w:pStyle w:val="ListParagraph"/>
+        <w:numPr>
+          <w:ilvl w:val="0"/>
+          <w:numId w:val="1"/>
+        </w:numPr>
+        <w:spacing w:line="240" w:lineRule="auto"/>
+        <w:rPr>
+          <w:sz w:val="24"/>
+        </w:rPr>
+      </w:pPr>
+      <w:r>
+        <w:rPr>
+          <w:sz w:val="24"/>
+        </w:rPr>
+        <w:t>Upkeep is the same as the Parent class</w:t>
+      </w:r>
+      <w:r>
+        <w:rPr>
+          <w:sz w:val="24"/>
+        </w:rPr>
+        <w:t xml:space="preserve"> but also updates player level and can call </w:t>
+      </w:r>
+      <w:proofErr w:type="gramStart"/>
+      <w:r>
+        <w:rPr>
+          <w:sz w:val="24"/>
+        </w:rPr>
+        <w:t>levelup(</w:t>
+      </w:r>
+      <w:proofErr w:type="gramEnd"/>
+      <w:r>
+        <w:rPr>
+          <w:sz w:val="24"/>
+        </w:rPr>
+        <w:t>)</w:t>
+      </w:r>
+    </w:p>
+    <w:p>
+      <w:pPr>
+        <w:spacing w:line="240" w:lineRule="auto"/>
+        <w:rPr>
+          <w:sz w:val="24"/>
+        </w:rPr>
+      </w:pPr>
+      <w:r>
+        <w:rPr>
+          <w:sz w:val="24"/>
+        </w:rPr>
+        <w:t xml:space="preserve">The </w:t>
+      </w:r>
+      <w:r>
+        <w:rPr>
+          <w:b/>
+          <w:sz w:val="24"/>
+        </w:rPr>
+        <w:t>NPC</w:t>
+      </w:r>
+      <w:r>
+        <w:rPr>
+          <w:sz w:val="24"/>
+        </w:rPr>
+        <w:t xml:space="preserve"> class</w:t>
+      </w:r>
+      <w:r>
+        <w:rPr>
+          <w:sz w:val="24"/>
+        </w:rPr>
+        <w:t xml:space="preserve"> is derived from the character class, this is any character that is not the player or a monster. </w:t>
+      </w:r>
+      <w:r>
+        <w:rPr>
+          <w:sz w:val="24"/>
+        </w:rPr>
+        <w:t>The NPC class has</w:t>
+      </w:r>
+      <w:r>
+        <w:rPr>
+          <w:sz w:val="24"/>
+        </w:rPr>
+        <w:t xml:space="preserve"> everything a character has as well as</w:t>
+      </w:r>
+      <w:r>
+        <w:rPr>
+          <w:sz w:val="24"/>
+        </w:rPr>
+        <w:t xml:space="preserve"> name</w:t>
+      </w:r>
+      <w:r>
+        <w:rPr>
+          <w:sz w:val="24"/>
+        </w:rPr>
+        <w:t>, by default it is “”</w:t>
+      </w:r>
+      <w:r>
+        <w:rPr>
+          <w:sz w:val="24"/>
+        </w:rPr>
+        <w:t>.</w:t>
+      </w:r>
+    </w:p>
+    <w:p>
+      <w:pPr>
+        <w:spacing w:line="240" w:lineRule="auto"/>
+        <w:ind w:left="48"/>
+        <w:rPr>
+          <w:sz w:val="24"/>
+        </w:rPr>
+      </w:pPr>
+      <w:r>
+        <w:rPr>
+          <w:sz w:val="24"/>
+        </w:rPr>
         <w:t>(</w:t>
       </w:r>
-      <w:r>
-        <w:t>is empty if the character has none</w:t>
-      </w:r>
-      <w:r>
-        <w:t>)</w:t>
-      </w:r>
-    </w:p>
-    <w:p>
-      <w:pPr>
-        <w:pStyle w:val="ListParagraph"/>
-        <w:numPr>
-          <w:ilvl w:val="0"/>
-          <w:numId w:val="1"/>
-        </w:numPr>
-        <w:spacing w:line="240" w:lineRule="auto"/>
-      </w:pPr>
-      <w:r>
-        <w:t xml:space="preserve">Damage </w:t>
-      </w:r>
       <w:proofErr w:type="gramStart"/>
-      <w:r>
-        <w:t>attack(</w:t>
-      </w:r>
-      <w:proofErr w:type="gramEnd"/>
-      <w:r>
-        <w:t>) which is the total damage it can deal to an enemy</w:t>
-      </w:r>
-      <w:r>
-        <w:t xml:space="preserve"> </w:t>
-      </w:r>
-      <w:r>
-        <w:t>(the weapon's damage + character's individual damage)</w:t>
-      </w:r>
-    </w:p>
-    <w:p>
-      <w:pPr>
-        <w:pStyle w:val="ListParagraph"/>
-        <w:numPr>
-          <w:ilvl w:val="0"/>
-          <w:numId w:val="1"/>
-        </w:numPr>
-        <w:spacing w:line="240" w:lineRule="auto"/>
-      </w:pPr>
-      <w:r>
-        <w:t>U</w:t>
-      </w:r>
-      <w:r>
-        <w:t xml:space="preserve">pkeep function that  </w:t>
-      </w:r>
       <w:r>
         <w:rPr>
           <w:b/>
           <w:color w:val="FF0000"/>
+          <w:sz w:val="24"/>
         </w:rPr>
         <w:t>HELP</w:t>
       </w:r>
-    </w:p>
-    <w:p>
-      <w:pPr>
-        <w:pStyle w:val="ListParagraph"/>
-        <w:numPr>
-          <w:ilvl w:val="0"/>
-          <w:numId w:val="1"/>
-        </w:numPr>
-        <w:spacing w:line="240" w:lineRule="auto"/>
-      </w:pPr>
-      <w:r>
-        <w:t>H</w:t>
-      </w:r>
-      <w:r>
-        <w:t>eal function</w:t>
-      </w:r>
-    </w:p>
-    <w:p>
-      <w:pPr>
-        <w:pStyle w:val="ListParagraph"/>
-        <w:numPr>
-          <w:ilvl w:val="0"/>
-          <w:numId w:val="1"/>
-        </w:numPr>
-        <w:spacing w:line="240" w:lineRule="auto"/>
-      </w:pPr>
-      <w:r>
-        <w:t>t</w:t>
-      </w:r>
-      <w:r>
-        <w:t>akeDamage</w:t>
-      </w:r>
-      <w:r>
-        <w:t xml:space="preserve"> function changes the characters state depending on the input damage parameter</w:t>
-      </w:r>
-    </w:p>
-    <w:p>
-      <w:pPr>
-        <w:spacing w:line="240" w:lineRule="auto"/>
-      </w:pPr>
-    </w:p>
-    <w:p>
-      <w:pPr>
-        <w:spacing w:line="240" w:lineRule="auto"/>
-      </w:pPr>
-      <w:r>
+      <w:r>
+        <w:rPr>
+          <w:sz w:val="24"/>
+        </w:rPr>
+        <w:t xml:space="preserve">  Are</w:t>
+      </w:r>
+      <w:proofErr w:type="gramEnd"/>
+      <w:r>
+        <w:rPr>
+          <w:sz w:val="24"/>
+        </w:rPr>
+        <w:t xml:space="preserve"> NPC’s able to harm main character or are they only allies?)</w:t>
+      </w:r>
+    </w:p>
+    <w:p>
+      <w:pPr>
+        <w:spacing w:line="240" w:lineRule="auto"/>
+        <w:rPr>
+          <w:sz w:val="24"/>
+        </w:rPr>
+      </w:pPr>
+      <w:r>
+        <w:rPr>
+          <w:sz w:val="24"/>
+        </w:rPr>
         <w:t xml:space="preserve">The </w:t>
       </w:r>
       <w:r>
         <w:rPr>
           <w:b/>
-        </w:rPr>
-        <w:t>Player</w:t>
-      </w:r>
-      <w:r>
+          <w:sz w:val="24"/>
+        </w:rPr>
+        <w:t>Monster</w:t>
+      </w:r>
+      <w:r>
+        <w:rPr>
+          <w:sz w:val="24"/>
+        </w:rPr>
         <w:t xml:space="preserve"> class</w:t>
       </w:r>
       <w:r>
-        <w:t xml:space="preserve"> is derived from the character class, this is the main character/player of the game.</w:t>
-      </w:r>
-    </w:p>
-    <w:p>
-      <w:pPr>
-        <w:spacing w:line="240" w:lineRule="auto"/>
-      </w:pPr>
-      <w:r>
-        <w:t>This class has everything that the Character class as well as a:</w:t>
-      </w:r>
-    </w:p>
-    <w:p>
-      <w:pPr>
-        <w:pStyle w:val="ListParagraph"/>
-        <w:numPr>
-          <w:ilvl w:val="0"/>
-          <w:numId w:val="1"/>
-        </w:numPr>
-        <w:spacing w:line="240" w:lineRule="auto"/>
-      </w:pPr>
-      <w:r>
-        <w:t>name, can be chosen, or by default it is “Stevie”</w:t>
-      </w:r>
-    </w:p>
-    <w:p>
-      <w:pPr>
-        <w:pStyle w:val="ListParagraph"/>
-        <w:numPr>
-          <w:ilvl w:val="0"/>
-          <w:numId w:val="1"/>
-        </w:numPr>
-        <w:spacing w:line="240" w:lineRule="auto"/>
-      </w:pPr>
-      <w:r>
-        <w:t>Level, an int variable that keeps track of the players level and increases when the experience bar is full</w:t>
-      </w:r>
-    </w:p>
-    <w:p>
-      <w:pPr>
-        <w:pStyle w:val="ListParagraph"/>
-        <w:numPr>
-          <w:ilvl w:val="0"/>
-          <w:numId w:val="1"/>
-        </w:numPr>
-        <w:spacing w:line="240" w:lineRule="auto"/>
-      </w:pPr>
-      <w:r>
-        <w:t xml:space="preserve">Experience, an int variable that tracks the amount of experience a player has, </w:t>
-      </w:r>
-    </w:p>
-    <w:p>
-      <w:pPr>
-        <w:pStyle w:val="ListParagraph"/>
-        <w:numPr>
-          <w:ilvl w:val="0"/>
-          <w:numId w:val="1"/>
-        </w:numPr>
-        <w:spacing w:line="240" w:lineRule="auto"/>
-      </w:pPr>
-      <w:r>
-        <w:t>Boolean hasKey that is True if the Player has the key, and false otherwise, if this Boolean becomes true, the game is won</w:t>
-      </w:r>
-    </w:p>
-    <w:p>
-      <w:pPr>
-        <w:pStyle w:val="ListParagraph"/>
-        <w:numPr>
-          <w:ilvl w:val="0"/>
-          <w:numId w:val="1"/>
-        </w:numPr>
-        <w:spacing w:line="240" w:lineRule="auto"/>
-      </w:pPr>
+        <w:rPr>
+          <w:sz w:val="24"/>
+        </w:rPr>
+        <w:t xml:space="preserve"> is derived from the character class. It is an enemy of the player. The monster class has everything that a character has as well as a name, by default it is “Carl”.</w:t>
+      </w:r>
+      <w:r>
+        <w:rPr>
+          <w:sz w:val="24"/>
+        </w:rPr>
+        <w:t xml:space="preserve"> </w:t>
+      </w:r>
+    </w:p>
+    <w:p>
+      <w:pPr>
+        <w:spacing w:line="240" w:lineRule="auto"/>
+        <w:rPr>
+          <w:sz w:val="24"/>
+        </w:rPr>
+      </w:pPr>
+      <w:r>
+        <w:rPr>
+          <w:sz w:val="24"/>
+        </w:rPr>
+        <w:t xml:space="preserve">The </w:t>
+      </w:r>
+      <w:r>
+        <w:rPr>
+          <w:b/>
+          <w:sz w:val="24"/>
+        </w:rPr>
+        <w:t>Weapon</w:t>
+      </w:r>
+      <w:r>
+        <w:rPr>
+          <w:sz w:val="24"/>
+        </w:rPr>
+        <w:t xml:space="preserve"> class</w:t>
+      </w:r>
+      <w:r>
+        <w:rPr>
+          <w:sz w:val="24"/>
+        </w:rPr>
+        <w:t xml:space="preserve"> is the class for any weapon in the game</w:t>
+      </w:r>
       <w:proofErr w:type="gramStart"/>
       <w:r>
-        <w:t>levelup(</w:t>
+        <w:rPr>
+          <w:sz w:val="24"/>
+        </w:rPr>
+        <w:t xml:space="preserve">. </w:t>
       </w:r>
       <w:proofErr w:type="gramEnd"/>
       <w:r>
-        <w:t>) function that is called when player levels up, this function randomly gives the player the key</w:t>
-      </w:r>
-    </w:p>
-    <w:p>
-      <w:pPr>
-        <w:pStyle w:val="ListParagraph"/>
-        <w:numPr>
-          <w:ilvl w:val="0"/>
-          <w:numId w:val="1"/>
-        </w:numPr>
-        <w:spacing w:line="240" w:lineRule="auto"/>
-      </w:pPr>
-      <w:r>
-        <w:t>Upkeep is the same as the Parent class</w:t>
-      </w:r>
-      <w:r>
-        <w:t xml:space="preserve"> but also updates player level and can call </w:t>
+        <w:rPr>
+          <w:sz w:val="24"/>
+        </w:rPr>
+        <w:t>This class has</w:t>
+      </w:r>
+      <w:r>
+        <w:rPr>
+          <w:sz w:val="24"/>
+        </w:rPr>
+        <w:t>:</w:t>
+      </w:r>
+    </w:p>
+    <w:p>
+      <w:pPr>
+        <w:pStyle w:val="ListParagraph"/>
+        <w:numPr>
+          <w:ilvl w:val="0"/>
+          <w:numId w:val="1"/>
+        </w:numPr>
+        <w:spacing w:line="240" w:lineRule="auto"/>
+        <w:rPr>
+          <w:sz w:val="24"/>
+        </w:rPr>
+      </w:pPr>
+      <w:r>
+        <w:rPr>
+          <w:sz w:val="24"/>
+        </w:rPr>
+        <w:t xml:space="preserve">Damage </w:t>
       </w:r>
       <w:proofErr w:type="gramStart"/>
       <w:r>
-        <w:t>levelup(</w:t>
+        <w:rPr>
+          <w:sz w:val="24"/>
+        </w:rPr>
+        <w:t>attack(</w:t>
       </w:r>
       <w:proofErr w:type="gramEnd"/>
       <w:r>
-        <w:t>)</w:t>
-      </w:r>
-    </w:p>
-    <w:p>
-      <w:pPr>
-        <w:spacing w:line="240" w:lineRule="auto"/>
-      </w:pPr>
-    </w:p>
-    <w:p>
-      <w:pPr>
-        <w:spacing w:line="240" w:lineRule="auto"/>
-      </w:pPr>
-      <w:r>
-        <w:t xml:space="preserve">The </w:t>
-      </w:r>
-      <w:r>
-        <w:rPr>
-          <w:b/>
-        </w:rPr>
-        <w:t>NPC</w:t>
-      </w:r>
-      <w:r>
-        <w:t xml:space="preserve"> class</w:t>
-      </w:r>
-      <w:r>
-        <w:t xml:space="preserve"> is derived from the character class, this is any character that is not the player or a monster. </w:t>
-      </w:r>
-      <w:r>
-        <w:t>The NPC class has</w:t>
-      </w:r>
-      <w:r>
-        <w:t xml:space="preserve"> everything a character has as well as</w:t>
-      </w:r>
-      <w:r>
-        <w:t xml:space="preserve"> name</w:t>
-      </w:r>
-      <w:r>
-        <w:t>, by default it is “”</w:t>
-      </w:r>
-      <w:r>
-        <w:t>.</w:t>
-      </w:r>
-    </w:p>
-    <w:p>
-      <w:pPr>
-        <w:spacing w:line="240" w:lineRule="auto"/>
-        <w:ind w:left="48"/>
-      </w:pPr>
-      <w:r>
-        <w:t>(</w:t>
-      </w:r>
-      <w:proofErr w:type="gramStart"/>
+        <w:rPr>
+          <w:sz w:val="24"/>
+        </w:rPr>
+        <w:t>) which is the total damage it can deal</w:t>
+      </w:r>
+    </w:p>
+    <w:p>
+      <w:pPr>
+        <w:pStyle w:val="ListParagraph"/>
+        <w:numPr>
+          <w:ilvl w:val="0"/>
+          <w:numId w:val="1"/>
+        </w:numPr>
+        <w:spacing w:line="240" w:lineRule="auto"/>
+        <w:rPr>
+          <w:sz w:val="24"/>
+        </w:rPr>
+      </w:pPr>
+      <w:r>
+        <w:rPr>
+          <w:sz w:val="24"/>
+        </w:rPr>
+        <w:t xml:space="preserve">Type Advantages </w:t>
+      </w:r>
       <w:r>
         <w:rPr>
           <w:b/>
           <w:color w:val="FF0000"/>
+          <w:sz w:val="24"/>
         </w:rPr>
         <w:t>HELP</w:t>
       </w:r>
-      <w:r>
-        <w:t xml:space="preserve">  Are</w:t>
+    </w:p>
+    <w:p>
+      <w:pPr>
+        <w:spacing w:line="240" w:lineRule="auto"/>
+        <w:ind w:left="48"/>
+        <w:rPr>
+          <w:sz w:val="24"/>
+        </w:rPr>
+      </w:pPr>
+      <w:r>
+        <w:rPr>
+          <w:sz w:val="24"/>
+        </w:rPr>
+        <w:t xml:space="preserve">The </w:t>
+      </w:r>
+      <w:r>
+        <w:rPr>
+          <w:b/>
+          <w:sz w:val="24"/>
+        </w:rPr>
+        <w:t xml:space="preserve">Damage </w:t>
+      </w:r>
+      <w:r>
+        <w:rPr>
+          <w:sz w:val="24"/>
+        </w:rPr>
+        <w:t>class</w:t>
+      </w:r>
+      <w:r>
+        <w:rPr>
+          <w:sz w:val="24"/>
+        </w:rPr>
+        <w:t xml:space="preserve"> is</w:t>
+      </w:r>
+      <w:r>
+        <w:rPr>
+          <w:sz w:val="24"/>
+        </w:rPr>
+        <w:t xml:space="preserve"> </w:t>
+      </w:r>
+      <w:r>
+        <w:rPr>
+          <w:sz w:val="24"/>
+        </w:rPr>
+        <w:t>an amount of damage, this class has</w:t>
+      </w:r>
+      <w:r>
+        <w:rPr>
+          <w:sz w:val="24"/>
+        </w:rPr>
+        <w:t>:</w:t>
+      </w:r>
+    </w:p>
+    <w:p>
+      <w:pPr>
+        <w:pStyle w:val="ListParagraph"/>
+        <w:numPr>
+          <w:ilvl w:val="0"/>
+          <w:numId w:val="1"/>
+        </w:numPr>
+        <w:spacing w:line="240" w:lineRule="auto"/>
+        <w:rPr>
+          <w:sz w:val="24"/>
+        </w:rPr>
+      </w:pPr>
+      <w:r>
+        <w:rPr>
+          <w:sz w:val="24"/>
+        </w:rPr>
+        <w:t>Integer damage, the minimum amount of damage</w:t>
+      </w:r>
+    </w:p>
+    <w:p>
+      <w:pPr>
+        <w:pStyle w:val="ListParagraph"/>
+        <w:numPr>
+          <w:ilvl w:val="0"/>
+          <w:numId w:val="1"/>
+        </w:numPr>
+        <w:spacing w:line="240" w:lineRule="auto"/>
+        <w:rPr>
+          <w:sz w:val="24"/>
+        </w:rPr>
+      </w:pPr>
+      <w:r>
+        <w:rPr>
+          <w:sz w:val="24"/>
+        </w:rPr>
+        <w:t>A list of Modifiers, typeadvantages. These modifiers can increase the damage passed to certain objects that share the same modifiers</w:t>
+      </w:r>
+    </w:p>
+    <w:p>
+      <w:pPr>
+        <w:pStyle w:val="ListParagraph"/>
+        <w:numPr>
+          <w:ilvl w:val="0"/>
+          <w:numId w:val="1"/>
+        </w:numPr>
+        <w:spacing w:line="240" w:lineRule="auto"/>
+        <w:rPr>
+          <w:sz w:val="24"/>
+        </w:rPr>
+      </w:pPr>
+      <w:r>
+        <w:rPr>
+          <w:sz w:val="24"/>
+        </w:rPr>
+        <w:lastRenderedPageBreak/>
+        <w:t>Damage +Operators, this allows multiple Damages to be combined for one attack, for example the Player’s Damage + Player’s Weapon Damage + Ally’s Damage.</w:t>
+      </w:r>
+    </w:p>
+    <w:p>
+      <w:pPr>
+        <w:pStyle w:val="ListParagraph"/>
+        <w:numPr>
+          <w:ilvl w:val="0"/>
+          <w:numId w:val="1"/>
+        </w:numPr>
+        <w:spacing w:line="240" w:lineRule="auto"/>
+        <w:rPr>
+          <w:sz w:val="24"/>
+        </w:rPr>
+      </w:pPr>
+      <w:r>
+        <w:rPr>
+          <w:sz w:val="24"/>
+        </w:rPr>
+        <w:t>Integer numMods, the number of modifiers a damage has.</w:t>
+      </w:r>
+    </w:p>
+    <w:p>
+      <w:pPr>
+        <w:spacing w:line="240" w:lineRule="auto"/>
+        <w:rPr>
+          <w:sz w:val="24"/>
+        </w:rPr>
+      </w:pPr>
+      <w:r>
+        <w:rPr>
+          <w:sz w:val="24"/>
+        </w:rPr>
+        <w:t xml:space="preserve">The </w:t>
+      </w:r>
+      <w:r>
+        <w:rPr>
+          <w:b/>
+          <w:sz w:val="24"/>
+        </w:rPr>
+        <w:t>State</w:t>
+      </w:r>
+      <w:r>
+        <w:rPr>
+          <w:sz w:val="24"/>
+        </w:rPr>
+        <w:t xml:space="preserve"> class</w:t>
+      </w:r>
+      <w:r>
+        <w:rPr>
+          <w:sz w:val="24"/>
+        </w:rPr>
+        <w:t xml:space="preserve"> contains information that describes the character’s health and </w:t>
+      </w:r>
+      <w:r>
+        <w:rPr>
+          <w:sz w:val="24"/>
+        </w:rPr>
+        <w:t>damage that it can deal (without a weapon)</w:t>
+      </w:r>
+      <w:proofErr w:type="gramStart"/>
+      <w:r>
+        <w:rPr>
+          <w:sz w:val="24"/>
+        </w:rPr>
+        <w:t xml:space="preserve">. </w:t>
       </w:r>
       <w:proofErr w:type="gramEnd"/>
       <w:r>
-        <w:t xml:space="preserve"> NPC’s able to harm main character or are they only allies?)</w:t>
-      </w:r>
-    </w:p>
-    <w:p>
-      <w:pPr>
-        <w:spacing w:line="240" w:lineRule="auto"/>
-      </w:pPr>
-    </w:p>
-    <w:p>
-      <w:pPr>
-        <w:spacing w:line="240" w:lineRule="auto"/>
-      </w:pPr>
-      <w:r>
+        <w:rPr>
+          <w:sz w:val="24"/>
+        </w:rPr>
+        <w:t>This class has</w:t>
+      </w:r>
+      <w:r>
+        <w:rPr>
+          <w:sz w:val="24"/>
+        </w:rPr>
+        <w:t>:</w:t>
+      </w:r>
+    </w:p>
+    <w:p>
+      <w:pPr>
+        <w:pStyle w:val="ListParagraph"/>
+        <w:numPr>
+          <w:ilvl w:val="0"/>
+          <w:numId w:val="1"/>
+        </w:numPr>
+        <w:spacing w:line="240" w:lineRule="auto"/>
+        <w:rPr>
+          <w:sz w:val="24"/>
+        </w:rPr>
+      </w:pPr>
+      <w:r>
+        <w:rPr>
+          <w:sz w:val="24"/>
+        </w:rPr>
+        <w:t>Integer baseHealth, the health that a character currently has</w:t>
+      </w:r>
+    </w:p>
+    <w:p>
+      <w:pPr>
+        <w:pStyle w:val="ListParagraph"/>
+        <w:numPr>
+          <w:ilvl w:val="0"/>
+          <w:numId w:val="1"/>
+        </w:numPr>
+        <w:spacing w:line="240" w:lineRule="auto"/>
+        <w:rPr>
+          <w:sz w:val="24"/>
+        </w:rPr>
+      </w:pPr>
+      <w:r>
+        <w:rPr>
+          <w:sz w:val="24"/>
+        </w:rPr>
+        <w:t>Integer maxHealth, the maximum health a character can have</w:t>
+      </w:r>
+    </w:p>
+    <w:p>
+      <w:pPr>
+        <w:pStyle w:val="ListParagraph"/>
+        <w:numPr>
+          <w:ilvl w:val="0"/>
+          <w:numId w:val="1"/>
+        </w:numPr>
+        <w:spacing w:line="240" w:lineRule="auto"/>
+        <w:rPr>
+          <w:color w:val="FF0000"/>
+          <w:sz w:val="24"/>
+        </w:rPr>
+      </w:pPr>
+      <w:r>
+        <w:rPr>
+          <w:color w:val="FF0000"/>
+          <w:sz w:val="24"/>
+        </w:rPr>
+        <w:t xml:space="preserve">Integer healthMod, the amount of health that is given or taken from the </w:t>
+      </w:r>
+      <w:proofErr w:type="gramStart"/>
+      <w:r>
+        <w:rPr>
+          <w:color w:val="FF0000"/>
+          <w:sz w:val="24"/>
+        </w:rPr>
+        <w:t>upkeep(</w:t>
+      </w:r>
+      <w:proofErr w:type="gramEnd"/>
+      <w:r>
+        <w:rPr>
+          <w:color w:val="FF0000"/>
+          <w:sz w:val="24"/>
+        </w:rPr>
+        <w:t>) function</w:t>
+      </w:r>
+    </w:p>
+    <w:p>
+      <w:pPr>
+        <w:pStyle w:val="ListParagraph"/>
+        <w:numPr>
+          <w:ilvl w:val="0"/>
+          <w:numId w:val="1"/>
+        </w:numPr>
+        <w:spacing w:line="240" w:lineRule="auto"/>
+        <w:rPr>
+          <w:sz w:val="24"/>
+        </w:rPr>
+      </w:pPr>
+      <w:r>
+        <w:rPr>
+          <w:sz w:val="24"/>
+        </w:rPr>
+        <w:t>Damage that the character can deal without a weapon</w:t>
+      </w:r>
+    </w:p>
+    <w:p>
+      <w:pPr>
+        <w:pStyle w:val="ListParagraph"/>
+        <w:numPr>
+          <w:ilvl w:val="0"/>
+          <w:numId w:val="1"/>
+        </w:numPr>
+        <w:spacing w:line="240" w:lineRule="auto"/>
+        <w:rPr>
+          <w:color w:val="FF0000"/>
+          <w:sz w:val="24"/>
+        </w:rPr>
+      </w:pPr>
+      <w:r>
+        <w:rPr>
+          <w:color w:val="FF0000"/>
+          <w:sz w:val="24"/>
+        </w:rPr>
+        <w:t xml:space="preserve">Integer damageMod, the amount of damage reduced or added to the character  </w:t>
+      </w:r>
+    </w:p>
+    <w:p>
+      <w:pPr>
+        <w:spacing w:line="240" w:lineRule="auto"/>
+        <w:rPr>
+          <w:sz w:val="24"/>
+        </w:rPr>
+      </w:pPr>
+    </w:p>
+    <w:p>
+      <w:pPr>
+        <w:spacing w:line="240" w:lineRule="auto"/>
+        <w:rPr>
+          <w:sz w:val="24"/>
+        </w:rPr>
+      </w:pPr>
+    </w:p>
+    <w:p>
+      <w:pPr>
+        <w:spacing w:line="240" w:lineRule="auto"/>
+        <w:rPr>
+          <w:sz w:val="24"/>
+        </w:rPr>
+      </w:pPr>
+    </w:p>
+    <w:p>
+      <w:pPr>
+        <w:spacing w:line="240" w:lineRule="auto"/>
+        <w:rPr>
+          <w:sz w:val="24"/>
+        </w:rPr>
+      </w:pPr>
+    </w:p>
+    <w:p>
+      <w:pPr>
+        <w:spacing w:line="240" w:lineRule="auto"/>
+        <w:rPr>
+          <w:sz w:val="24"/>
+        </w:rPr>
+      </w:pPr>
+    </w:p>
+    <w:p>
+      <w:pPr>
+        <w:spacing w:line="240" w:lineRule="auto"/>
+        <w:rPr>
+          <w:sz w:val="24"/>
+        </w:rPr>
+      </w:pPr>
+    </w:p>
+    <w:p>
+      <w:pPr>
+        <w:spacing w:line="240" w:lineRule="auto"/>
+        <w:rPr>
+          <w:sz w:val="24"/>
+        </w:rPr>
+      </w:pPr>
+    </w:p>
+    <w:p>
+      <w:pPr>
+        <w:spacing w:line="240" w:lineRule="auto"/>
+        <w:rPr>
+          <w:sz w:val="24"/>
+        </w:rPr>
+      </w:pPr>
+    </w:p>
+    <w:p>
+      <w:pPr>
+        <w:spacing w:line="240" w:lineRule="auto"/>
+        <w:rPr>
+          <w:sz w:val="24"/>
+        </w:rPr>
+      </w:pPr>
+    </w:p>
+    <w:p>
+      <w:pPr>
+        <w:spacing w:line="240" w:lineRule="auto"/>
+        <w:rPr>
+          <w:sz w:val="24"/>
+        </w:rPr>
+      </w:pPr>
+    </w:p>
+    <w:p>
+      <w:pPr>
+        <w:spacing w:line="240" w:lineRule="auto"/>
+        <w:rPr>
+          <w:sz w:val="24"/>
+        </w:rPr>
+      </w:pPr>
+    </w:p>
+    <w:p>
+      <w:pPr>
+        <w:spacing w:line="240" w:lineRule="auto"/>
+        <w:rPr>
+          <w:sz w:val="24"/>
+        </w:rPr>
+      </w:pPr>
+    </w:p>
+    <w:p>
+      <w:pPr>
+        <w:spacing w:line="240" w:lineRule="auto"/>
+        <w:rPr>
+          <w:sz w:val="24"/>
+        </w:rPr>
+      </w:pPr>
+    </w:p>
+    <w:p>
+      <w:pPr>
+        <w:spacing w:line="240" w:lineRule="auto"/>
+        <w:rPr>
+          <w:sz w:val="24"/>
+        </w:rPr>
+      </w:pPr>
+      <w:r>
+        <w:rPr>
+          <w:sz w:val="24"/>
+        </w:rPr>
         <w:t xml:space="preserve">The </w:t>
       </w:r>
       <w:r>
         <w:rPr>
           <w:b/>
-        </w:rPr>
-        <w:t>Monster</w:t>
-      </w:r>
-      <w:r>
-        <w:t xml:space="preserve"> class</w:t>
-      </w:r>
-      <w:r>
-        <w:t xml:space="preserve"> is derived from the character class. It is an enemy of the player. The monster class has everything that a character has as well as a name, by default it is “Carl”.</w:t>
-      </w:r>
-      <w:r>
-        <w:t xml:space="preserve"> </w:t>
-      </w:r>
-    </w:p>
-    <w:p>
-      <w:pPr>
-        <w:spacing w:line="240" w:lineRule="auto"/>
-      </w:pPr>
-      <w:r>
-        <w:lastRenderedPageBreak/>
+          <w:sz w:val="24"/>
+        </w:rPr>
+        <w:t>Modifier</w:t>
+      </w:r>
+      <w:r>
+        <w:rPr>
+          <w:sz w:val="24"/>
+        </w:rPr>
+        <w:t xml:space="preserve"> class:</w:t>
+      </w:r>
+    </w:p>
+    <w:p>
+      <w:pPr>
+        <w:spacing w:line="240" w:lineRule="auto"/>
+        <w:rPr>
+          <w:sz w:val="24"/>
+        </w:rPr>
+      </w:pPr>
+      <w:r>
+        <w:rPr>
+          <w:sz w:val="24"/>
+        </w:rPr>
         <w:t xml:space="preserve">The </w:t>
       </w:r>
       <w:r>
         <w:rPr>
           <w:b/>
-        </w:rPr>
-        <w:t>Weapon</w:t>
-      </w:r>
-      <w:r>
+          <w:sz w:val="24"/>
+        </w:rPr>
+        <w:t>DoT</w:t>
+      </w:r>
+      <w:r>
+        <w:rPr>
+          <w:sz w:val="24"/>
+        </w:rPr>
         <w:t xml:space="preserve"> class:</w:t>
       </w:r>
-      <w:bookmarkStart w:id="0" w:name="_GoBack"/>
-      <w:bookmarkEnd w:id="0"/>
-    </w:p>
-    <w:p>
-      <w:pPr>
-        <w:spacing w:line="240" w:lineRule="auto"/>
-      </w:pPr>
-      <w:r>
+    </w:p>
+    <w:p>
+      <w:pPr>
+        <w:spacing w:line="240" w:lineRule="auto"/>
+        <w:rPr>
+          <w:sz w:val="24"/>
+        </w:rPr>
+      </w:pPr>
+      <w:r>
+        <w:rPr>
+          <w:sz w:val="24"/>
+        </w:rPr>
         <w:t xml:space="preserve">The </w:t>
       </w:r>
       <w:r>
         <w:rPr>
           <w:b/>
-        </w:rPr>
-        <w:t xml:space="preserve">Damage </w:t>
-      </w:r>
-      <w:r>
-        <w:t>class:</w:t>
-      </w:r>
-    </w:p>
-    <w:p>
-      <w:pPr>
-        <w:spacing w:line="240" w:lineRule="auto"/>
-      </w:pPr>
-      <w:r>
+          <w:sz w:val="24"/>
+        </w:rPr>
+        <w:t>Curse</w:t>
+      </w:r>
+      <w:r>
+        <w:rPr>
+          <w:sz w:val="24"/>
+        </w:rPr>
+        <w:t xml:space="preserve"> class:</w:t>
+      </w:r>
+    </w:p>
+    <w:p>
+      <w:pPr>
+        <w:spacing w:line="240" w:lineRule="auto"/>
+        <w:rPr>
+          <w:sz w:val="24"/>
+        </w:rPr>
+      </w:pPr>
+      <w:r>
+        <w:rPr>
+          <w:sz w:val="24"/>
+        </w:rPr>
         <w:t xml:space="preserve">The </w:t>
       </w:r>
       <w:r>
         <w:rPr>
           <w:b/>
-        </w:rPr>
-        <w:t>State</w:t>
-      </w:r>
-      <w:r>
-        <w:t xml:space="preserve"> class:</w:t>
-      </w:r>
-    </w:p>
-    <w:p>
-      <w:pPr>
-        <w:spacing w:line="240" w:lineRule="auto"/>
-      </w:pPr>
-    </w:p>
-    <w:p>
-      <w:pPr>
-        <w:spacing w:line="240" w:lineRule="auto"/>
-      </w:pPr>
-      <w:r>
-        <w:t xml:space="preserve">The </w:t>
-      </w:r>
-      <w:r>
-        <w:rPr>
-          <w:b/>
-        </w:rPr>
-        <w:t>Modifier</w:t>
-      </w:r>
-      <w:r>
-        <w:t xml:space="preserve"> class:</w:t>
-      </w:r>
-    </w:p>
-    <w:p>
-      <w:pPr>
-        <w:spacing w:line="240" w:lineRule="auto"/>
-      </w:pPr>
-      <w:r>
-        <w:t xml:space="preserve">The </w:t>
-      </w:r>
-      <w:r>
-        <w:rPr>
-          <w:b/>
-        </w:rPr>
-        <w:t>DoT</w:t>
-      </w:r>
-      <w:r>
-        <w:t xml:space="preserve"> class:</w:t>
-      </w:r>
-    </w:p>
-    <w:p>
-      <w:pPr>
-        <w:spacing w:line="240" w:lineRule="auto"/>
-      </w:pPr>
-      <w:r>
-        <w:t xml:space="preserve">The </w:t>
-      </w:r>
-      <w:r>
-        <w:rPr>
-          <w:b/>
-        </w:rPr>
-        <w:t>Curse</w:t>
-      </w:r>
-      <w:r>
-        <w:t xml:space="preserve"> class:</w:t>
-      </w:r>
-    </w:p>
-    <w:p>
-      <w:pPr>
-        <w:spacing w:line="240" w:lineRule="auto"/>
-      </w:pPr>
-      <w:r>
-        <w:t xml:space="preserve">The </w:t>
-      </w:r>
-      <w:r>
-        <w:rPr>
-          <w:b/>
+          <w:sz w:val="24"/>
         </w:rPr>
         <w:t>Boon</w:t>
       </w:r>
       <w:r>
+        <w:rPr>
+          <w:sz w:val="24"/>
+        </w:rPr>
         <w:t xml:space="preserve"> class:</w:t>
       </w:r>
     </w:p>
@@ -616,7 +1288,7 @@
         <w:rFonts w:ascii="Calibri" w:eastAsiaTheme="minorHAnsi" w:hAnsi="Calibri" w:cs="Calibri" w:hint="default"/>
       </w:rPr>
     </w:lvl>
-    <w:lvl w:ilvl="1" w:tplc="04090003" w:tentative="1">
+    <w:lvl w:ilvl="1" w:tplc="04090003">
       <w:start w:val="1"/>
       <w:numFmt w:val="bullet"/>
       <w:lvlText w:val="o"/>

</xml_diff>

<commit_message>
answering some questions on the wordDoc
</commit_message>
<xml_diff>
--- a/Dungeons Without Dragons Explained.docx
+++ b/Dungeons Without Dragons Explained.docx
@@ -225,28 +225,469 @@
         <w:spacing w:line="240" w:lineRule="auto"/>
         <w:rPr>
           <w:sz w:val="24"/>
-        </w:rPr>
-      </w:pPr>
-      <w:r>
-        <w:rPr>
-          <w:sz w:val="24"/>
-        </w:rPr>
-        <w:t>U</w:t>
-      </w:r>
-      <w:r>
-        <w:rPr>
-          <w:sz w:val="24"/>
-        </w:rPr>
-        <w:t xml:space="preserve">pkeep function that  </w:t>
+          <w:szCs w:val="24"/>
+        </w:rPr>
+      </w:pPr>
+      <w:r>
+        <w:rPr>
+          <w:sz w:val="24"/>
+          <w:szCs w:val="24"/>
+        </w:rPr>
+        <w:t xml:space="preserve">Upkeep function that  </w:t>
+      </w:r>
+      <w:r>
+        <w:rPr>
+          <w:sz w:val="24"/>
+          <w:szCs w:val="24"/>
+        </w:rPr>
+        <w:t>applies any Boons or Curses the Character has</w:t>
+      </w:r>
+    </w:p>
+    <w:p>
+      <w:pPr>
+        <w:pStyle w:val="ListParagraph"/>
+        <w:numPr>
+          <w:ilvl w:val="0"/>
+          <w:numId w:val="1"/>
+        </w:numPr>
+        <w:spacing w:line="240" w:lineRule="auto"/>
+        <w:rPr>
+          <w:sz w:val="24"/>
+        </w:rPr>
+      </w:pPr>
+      <w:r>
+        <w:rPr>
+          <w:sz w:val="24"/>
+        </w:rPr>
+        <w:t>H</w:t>
+      </w:r>
+      <w:r>
+        <w:rPr>
+          <w:sz w:val="24"/>
+        </w:rPr>
+        <w:t>eal function</w:t>
+      </w:r>
+    </w:p>
+    <w:p>
+      <w:pPr>
+        <w:pStyle w:val="ListParagraph"/>
+        <w:numPr>
+          <w:ilvl w:val="0"/>
+          <w:numId w:val="1"/>
+        </w:numPr>
+        <w:spacing w:line="240" w:lineRule="auto"/>
+        <w:rPr>
+          <w:sz w:val="24"/>
+        </w:rPr>
+      </w:pPr>
+      <w:r>
+        <w:rPr>
+          <w:sz w:val="24"/>
+        </w:rPr>
+        <w:t>takeDamage</w:t>
+      </w:r>
+      <w:r>
+        <w:rPr>
+          <w:sz w:val="24"/>
+        </w:rPr>
+        <w:t xml:space="preserve"> function changes the characters state depending on the input damage parameter</w:t>
+      </w:r>
+      <w:bookmarkStart w:name="_GoBack" w:id="0"/>
+      <w:bookmarkEnd w:id="0"/>
+    </w:p>
+    <w:p>
+      <w:pPr>
+        <w:spacing w:line="240" w:lineRule="auto"/>
+        <w:rPr>
+          <w:sz w:val="24"/>
+        </w:rPr>
+      </w:pPr>
+      <w:r>
+        <w:rPr>
+          <w:sz w:val="24"/>
+        </w:rPr>
+        <w:t xml:space="preserve">The </w:t>
       </w:r>
       <w:r>
         <w:rPr>
           <w:b/>
+          <w:sz w:val="24"/>
+        </w:rPr>
+        <w:t>Player</w:t>
+      </w:r>
+      <w:r>
+        <w:rPr>
+          <w:sz w:val="24"/>
+        </w:rPr>
+        <w:t xml:space="preserve"> class</w:t>
+      </w:r>
+      <w:r>
+        <w:rPr>
+          <w:sz w:val="24"/>
+        </w:rPr>
+        <w:t xml:space="preserve"> is derived from the character class, this is the main character/player of the game.</w:t>
+      </w:r>
+    </w:p>
+    <w:p>
+      <w:pPr>
+        <w:spacing w:line="240" w:lineRule="auto"/>
+        <w:rPr>
+          <w:sz w:val="24"/>
+        </w:rPr>
+      </w:pPr>
+      <w:r>
+        <w:rPr>
+          <w:sz w:val="24"/>
+        </w:rPr>
+        <w:t>This class has everything that the Character class as well as a:</w:t>
+      </w:r>
+    </w:p>
+    <w:p>
+      <w:pPr>
+        <w:pStyle w:val="ListParagraph"/>
+        <w:numPr>
+          <w:ilvl w:val="0"/>
+          <w:numId w:val="1"/>
+        </w:numPr>
+        <w:spacing w:line="240" w:lineRule="auto"/>
+        <w:rPr>
+          <w:sz w:val="24"/>
+        </w:rPr>
+      </w:pPr>
+      <w:r>
+        <w:rPr>
+          <w:sz w:val="24"/>
+        </w:rPr>
+        <w:t>name, can be chosen, or by default it is “Stevie”</w:t>
+      </w:r>
+    </w:p>
+    <w:p>
+      <w:pPr>
+        <w:pStyle w:val="ListParagraph"/>
+        <w:numPr>
+          <w:ilvl w:val="0"/>
+          <w:numId w:val="1"/>
+        </w:numPr>
+        <w:spacing w:line="240" w:lineRule="auto"/>
+        <w:rPr>
+          <w:sz w:val="24"/>
+        </w:rPr>
+      </w:pPr>
+      <w:r>
+        <w:rPr>
+          <w:sz w:val="24"/>
+        </w:rPr>
+        <w:t>Level, an int variable that keeps track of the players level and increases when the experience bar is full</w:t>
+      </w:r>
+    </w:p>
+    <w:p>
+      <w:pPr>
+        <w:pStyle w:val="ListParagraph"/>
+        <w:numPr>
+          <w:ilvl w:val="0"/>
+          <w:numId w:val="1"/>
+        </w:numPr>
+        <w:spacing w:line="240" w:lineRule="auto"/>
+        <w:rPr>
+          <w:sz w:val="24"/>
+        </w:rPr>
+      </w:pPr>
+      <w:r>
+        <w:rPr>
+          <w:sz w:val="24"/>
+        </w:rPr>
+        <w:t xml:space="preserve">Experience, an int variable that tracks the amount of experience a player has, </w:t>
+      </w:r>
+    </w:p>
+    <w:p>
+      <w:pPr>
+        <w:pStyle w:val="ListParagraph"/>
+        <w:numPr>
+          <w:ilvl w:val="0"/>
+          <w:numId w:val="1"/>
+        </w:numPr>
+        <w:spacing w:line="240" w:lineRule="auto"/>
+        <w:rPr>
+          <w:sz w:val="24"/>
+        </w:rPr>
+      </w:pPr>
+      <w:r>
+        <w:rPr>
+          <w:sz w:val="24"/>
+        </w:rPr>
+        <w:t>Boolean hasKey that is True if the Player has the key, and false otherwise, if this Boolean becomes true, the game is won</w:t>
+      </w:r>
+    </w:p>
+    <w:p>
+      <w:pPr>
+        <w:pStyle w:val="ListParagraph"/>
+        <w:numPr>
+          <w:ilvl w:val="0"/>
+          <w:numId w:val="1"/>
+        </w:numPr>
+        <w:spacing w:line="240" w:lineRule="auto"/>
+        <w:rPr>
+          <w:sz w:val="24"/>
+        </w:rPr>
+      </w:pPr>
+      <w:proofErr w:type="gramStart"/>
+      <w:r>
+        <w:rPr>
+          <w:sz w:val="24"/>
+        </w:rPr>
+        <w:t>levelup(</w:t>
+      </w:r>
+      <w:proofErr w:type="gramEnd"/>
+      <w:r>
+        <w:rPr>
+          <w:sz w:val="24"/>
+        </w:rPr>
+        <w:t>) function that is called when player levels up, this function randomly gives the player the key</w:t>
+      </w:r>
+    </w:p>
+    <w:p>
+      <w:pPr>
+        <w:pStyle w:val="ListParagraph"/>
+        <w:numPr>
+          <w:ilvl w:val="0"/>
+          <w:numId w:val="1"/>
+        </w:numPr>
+        <w:spacing w:line="240" w:lineRule="auto"/>
+        <w:rPr>
+          <w:sz w:val="24"/>
+        </w:rPr>
+      </w:pPr>
+      <w:r>
+        <w:rPr>
+          <w:sz w:val="24"/>
+        </w:rPr>
+        <w:t>Upkeep is the same as the Parent class</w:t>
+      </w:r>
+      <w:r>
+        <w:rPr>
+          <w:sz w:val="24"/>
+        </w:rPr>
+        <w:t xml:space="preserve"> but also updates player level and can call </w:t>
+      </w:r>
+      <w:proofErr w:type="gramStart"/>
+      <w:r>
+        <w:rPr>
+          <w:sz w:val="24"/>
+        </w:rPr>
+        <w:t>levelup(</w:t>
+      </w:r>
+      <w:proofErr w:type="gramEnd"/>
+      <w:r>
+        <w:rPr>
+          <w:sz w:val="24"/>
+        </w:rPr>
+        <w:t>)</w:t>
+      </w:r>
+    </w:p>
+    <w:p>
+      <w:pPr>
+        <w:spacing w:line="240" w:lineRule="auto"/>
+        <w:rPr>
+          <w:sz w:val="24"/>
+        </w:rPr>
+      </w:pPr>
+      <w:r>
+        <w:rPr>
+          <w:sz w:val="24"/>
+        </w:rPr>
+        <w:t xml:space="preserve">The </w:t>
+      </w:r>
+      <w:r>
+        <w:rPr>
+          <w:b/>
+          <w:sz w:val="24"/>
+        </w:rPr>
+        <w:t>NPC</w:t>
+      </w:r>
+      <w:r>
+        <w:rPr>
+          <w:sz w:val="24"/>
+        </w:rPr>
+        <w:t xml:space="preserve"> class</w:t>
+      </w:r>
+      <w:r>
+        <w:rPr>
+          <w:sz w:val="24"/>
+        </w:rPr>
+        <w:t xml:space="preserve"> is derived from the character class, this is any character that is not the player or a monster. </w:t>
+      </w:r>
+      <w:r>
+        <w:rPr>
+          <w:sz w:val="24"/>
+        </w:rPr>
+        <w:t>The NPC class has</w:t>
+      </w:r>
+      <w:r>
+        <w:rPr>
+          <w:sz w:val="24"/>
+        </w:rPr>
+        <w:t xml:space="preserve"> everything a character has as well as</w:t>
+      </w:r>
+      <w:r>
+        <w:rPr>
+          <w:sz w:val="24"/>
+        </w:rPr>
+        <w:t xml:space="preserve"> name</w:t>
+      </w:r>
+      <w:r>
+        <w:rPr>
+          <w:sz w:val="24"/>
+        </w:rPr>
+        <w:t>, by default it is “”</w:t>
+      </w:r>
+      <w:r>
+        <w:rPr>
+          <w:sz w:val="24"/>
+        </w:rPr>
+        <w:t>.</w:t>
+      </w:r>
+    </w:p>
+    <w:p>
+      <w:pPr>
+        <w:spacing w:line="240" w:lineRule="auto"/>
+        <w:ind w:left="48"/>
+        <w:rPr>
+          <w:sz w:val="24"/>
+          <w:szCs w:val="24"/>
+        </w:rPr>
+      </w:pPr>
+      <w:r>
+        <w:rPr>
+          <w:sz w:val="24"/>
+          <w:szCs w:val="24"/>
+        </w:rPr>
+        <w:t>(</w:t>
+      </w:r>
+      <w:proofErr w:type="gramStart"/>
+      <w:r>
+        <w:rPr>
+          <w:b w:val="1"/>
+          <w:bCs w:val="1"/>
           <w:color w:val="FF0000"/>
           <w:sz w:val="24"/>
+          <w:szCs w:val="24"/>
         </w:rPr>
         <w:t>HELP</w:t>
       </w:r>
+      <w:r>
+        <w:rPr>
+          <w:sz w:val="24"/>
+          <w:szCs w:val="24"/>
+        </w:rPr>
+        <w:t xml:space="preserve">  Are</w:t>
+      </w:r>
+      <w:proofErr w:type="gramEnd"/>
+      <w:r>
+        <w:rPr>
+          <w:sz w:val="24"/>
+          <w:szCs w:val="24"/>
+        </w:rPr>
+        <w:t xml:space="preserve"> NPC’s able to harm main character or are they only allies?)</w:t>
+      </w:r>
+      <w:r>
+        <w:rPr>
+          <w:sz w:val="24"/>
+          <w:szCs w:val="24"/>
+        </w:rPr>
+        <w:t>&lt;- ONLY ALLIES</w:t>
+      </w:r>
+    </w:p>
+    <w:p>
+      <w:pPr>
+        <w:spacing w:line="240" w:lineRule="auto"/>
+        <w:rPr>
+          <w:sz w:val="24"/>
+        </w:rPr>
+      </w:pPr>
+      <w:r>
+        <w:rPr>
+          <w:sz w:val="24"/>
+        </w:rPr>
+        <w:t xml:space="preserve">The </w:t>
+      </w:r>
+      <w:r>
+        <w:rPr>
+          <w:b/>
+          <w:sz w:val="24"/>
+        </w:rPr>
+        <w:t>Monster</w:t>
+      </w:r>
+      <w:r>
+        <w:rPr>
+          <w:sz w:val="24"/>
+        </w:rPr>
+        <w:t xml:space="preserve"> class</w:t>
+      </w:r>
+      <w:r>
+        <w:rPr>
+          <w:sz w:val="24"/>
+        </w:rPr>
+        <w:t xml:space="preserve"> is derived from the character class. It is an enemy of the player. The monster class has everything that a character has as well as a name, by default it is “Carl”.</w:t>
+      </w:r>
+      <w:r>
+        <w:rPr>
+          <w:sz w:val="24"/>
+        </w:rPr>
+        <w:t xml:space="preserve"> </w:t>
+      </w:r>
+    </w:p>
+    <w:p>
+      <w:pPr>
+        <w:spacing w:line="240" w:lineRule="auto"/>
+        <w:rPr>
+          <w:sz w:val="24"/>
+        </w:rPr>
+      </w:pPr>
+      <w:r>
+        <w:rPr>
+          <w:sz w:val="24"/>
+        </w:rPr>
+        <w:t xml:space="preserve">The </w:t>
+      </w:r>
+      <w:r>
+        <w:rPr>
+          <w:b/>
+          <w:sz w:val="24"/>
+        </w:rPr>
+        <w:t>Weapon</w:t>
+      </w:r>
+      <w:r>
+        <w:rPr>
+          <w:sz w:val="24"/>
+        </w:rPr>
+        <w:t xml:space="preserve"> class</w:t>
+      </w:r>
+      <w:r>
+        <w:rPr>
+          <w:sz w:val="24"/>
+        </w:rPr>
+        <w:t xml:space="preserve"> is the class for any weapon in the game</w:t>
+      </w:r>
+      <w:proofErr w:type="gramStart"/>
+      <w:r>
+        <w:rPr>
+          <w:sz w:val="24"/>
+        </w:rPr>
+        <w:t xml:space="preserve">. </w:t>
+      </w:r>
+      <w:proofErr w:type="gramEnd"/>
+      <w:r>
+        <w:rPr>
+          <w:sz w:val="24"/>
+        </w:rPr>
+        <w:t>This class has</w:t>
+      </w:r>
+      <w:r>
+        <w:rPr>
+          <w:sz w:val="24"/>
+        </w:rPr>
+        <w:t>:</w:t>
+      </w:r>
     </w:p>
     <w:p>
       <w:pPr>
@@ -264,13 +705,21 @@
         <w:rPr>
           <w:sz w:val="24"/>
         </w:rPr>
-        <w:t>H</w:t>
-      </w:r>
-      <w:r>
-        <w:rPr>
-          <w:sz w:val="24"/>
-        </w:rPr>
-        <w:t>eal function</w:t>
+        <w:t xml:space="preserve">Damage </w:t>
+      </w:r>
+      <w:proofErr w:type="gramStart"/>
+      <w:r>
+        <w:rPr>
+          <w:sz w:val="24"/>
+        </w:rPr>
+        <w:t>attack(</w:t>
+      </w:r>
+      <w:proofErr w:type="gramEnd"/>
+      <w:r>
+        <w:rPr>
+          <w:sz w:val="24"/>
+        </w:rPr>
+        <w:t>) which is the total damage it can deal</w:t>
       </w:r>
     </w:p>
     <w:p>
@@ -283,462 +732,22 @@
         <w:spacing w:line="240" w:lineRule="auto"/>
         <w:rPr>
           <w:sz w:val="24"/>
-        </w:rPr>
-      </w:pPr>
-      <w:r>
-        <w:rPr>
-          <w:sz w:val="24"/>
-        </w:rPr>
-        <w:t>takeDamage</w:t>
-      </w:r>
-      <w:r>
-        <w:rPr>
-          <w:sz w:val="24"/>
-        </w:rPr>
-        <w:t xml:space="preserve"> function changes the characters state depending on the input damage parameter</w:t>
-      </w:r>
-      <w:bookmarkStart w:id="0" w:name="_GoBack"/>
-      <w:bookmarkEnd w:id="0"/>
-    </w:p>
-    <w:p>
-      <w:pPr>
-        <w:spacing w:line="240" w:lineRule="auto"/>
-        <w:rPr>
-          <w:sz w:val="24"/>
-        </w:rPr>
-      </w:pPr>
-      <w:r>
-        <w:rPr>
-          <w:sz w:val="24"/>
-        </w:rPr>
-        <w:t xml:space="preserve">The </w:t>
-      </w:r>
-      <w:r>
-        <w:rPr>
-          <w:b/>
-          <w:sz w:val="24"/>
-        </w:rPr>
-        <w:t>Player</w:t>
-      </w:r>
-      <w:r>
-        <w:rPr>
-          <w:sz w:val="24"/>
-        </w:rPr>
-        <w:t xml:space="preserve"> class</w:t>
-      </w:r>
-      <w:r>
-        <w:rPr>
-          <w:sz w:val="24"/>
-        </w:rPr>
-        <w:t xml:space="preserve"> is derived from the character class, this is the main character/player of the game.</w:t>
-      </w:r>
-    </w:p>
-    <w:p>
-      <w:pPr>
-        <w:spacing w:line="240" w:lineRule="auto"/>
-        <w:rPr>
-          <w:sz w:val="24"/>
-        </w:rPr>
-      </w:pPr>
-      <w:r>
-        <w:rPr>
-          <w:sz w:val="24"/>
-        </w:rPr>
-        <w:t>This class has everything that the Character class as well as a:</w:t>
-      </w:r>
-    </w:p>
-    <w:p>
-      <w:pPr>
-        <w:pStyle w:val="ListParagraph"/>
-        <w:numPr>
-          <w:ilvl w:val="0"/>
-          <w:numId w:val="1"/>
-        </w:numPr>
-        <w:spacing w:line="240" w:lineRule="auto"/>
-        <w:rPr>
-          <w:sz w:val="24"/>
-        </w:rPr>
-      </w:pPr>
-      <w:r>
-        <w:rPr>
-          <w:sz w:val="24"/>
-        </w:rPr>
-        <w:t>name, can be chosen, or by default it is “Stevie”</w:t>
-      </w:r>
-    </w:p>
-    <w:p>
-      <w:pPr>
-        <w:pStyle w:val="ListParagraph"/>
-        <w:numPr>
-          <w:ilvl w:val="0"/>
-          <w:numId w:val="1"/>
-        </w:numPr>
-        <w:spacing w:line="240" w:lineRule="auto"/>
-        <w:rPr>
-          <w:sz w:val="24"/>
-        </w:rPr>
-      </w:pPr>
-      <w:r>
-        <w:rPr>
-          <w:sz w:val="24"/>
-        </w:rPr>
-        <w:t>Level, an int variable that keeps track of the players level and increases when the experience bar is full</w:t>
-      </w:r>
-    </w:p>
-    <w:p>
-      <w:pPr>
-        <w:pStyle w:val="ListParagraph"/>
-        <w:numPr>
-          <w:ilvl w:val="0"/>
-          <w:numId w:val="1"/>
-        </w:numPr>
-        <w:spacing w:line="240" w:lineRule="auto"/>
-        <w:rPr>
-          <w:sz w:val="24"/>
-        </w:rPr>
-      </w:pPr>
-      <w:r>
-        <w:rPr>
-          <w:sz w:val="24"/>
-        </w:rPr>
-        <w:t xml:space="preserve">Experience, an int variable that tracks the amount of experience a player has, </w:t>
-      </w:r>
-    </w:p>
-    <w:p>
-      <w:pPr>
-        <w:pStyle w:val="ListParagraph"/>
-        <w:numPr>
-          <w:ilvl w:val="0"/>
-          <w:numId w:val="1"/>
-        </w:numPr>
-        <w:spacing w:line="240" w:lineRule="auto"/>
-        <w:rPr>
-          <w:sz w:val="24"/>
-        </w:rPr>
-      </w:pPr>
-      <w:r>
-        <w:rPr>
-          <w:sz w:val="24"/>
-        </w:rPr>
-        <w:t>Boolean hasKey that is True if the Player has the key, and false otherwise, if this Boolean becomes true, the game is won</w:t>
-      </w:r>
-    </w:p>
-    <w:p>
-      <w:pPr>
-        <w:pStyle w:val="ListParagraph"/>
-        <w:numPr>
-          <w:ilvl w:val="0"/>
-          <w:numId w:val="1"/>
-        </w:numPr>
-        <w:spacing w:line="240" w:lineRule="auto"/>
-        <w:rPr>
-          <w:sz w:val="24"/>
-        </w:rPr>
-      </w:pPr>
-      <w:proofErr w:type="gramStart"/>
-      <w:r>
-        <w:rPr>
-          <w:sz w:val="24"/>
-        </w:rPr>
-        <w:t>levelup(</w:t>
-      </w:r>
-      <w:proofErr w:type="gramEnd"/>
-      <w:r>
-        <w:rPr>
-          <w:sz w:val="24"/>
-        </w:rPr>
-        <w:t>) function that is called when player levels up, this function randomly gives the player the key</w:t>
-      </w:r>
-    </w:p>
-    <w:p>
-      <w:pPr>
-        <w:pStyle w:val="ListParagraph"/>
-        <w:numPr>
-          <w:ilvl w:val="0"/>
-          <w:numId w:val="1"/>
-        </w:numPr>
-        <w:spacing w:line="240" w:lineRule="auto"/>
-        <w:rPr>
-          <w:sz w:val="24"/>
-        </w:rPr>
-      </w:pPr>
-      <w:r>
-        <w:rPr>
-          <w:sz w:val="24"/>
-        </w:rPr>
-        <w:t>Upkeep is the same as the Parent class</w:t>
-      </w:r>
-      <w:r>
-        <w:rPr>
-          <w:sz w:val="24"/>
-        </w:rPr>
-        <w:t xml:space="preserve"> but also updates player level and can call </w:t>
-      </w:r>
-      <w:proofErr w:type="gramStart"/>
-      <w:r>
-        <w:rPr>
-          <w:sz w:val="24"/>
-        </w:rPr>
-        <w:t>levelup(</w:t>
-      </w:r>
-      <w:proofErr w:type="gramEnd"/>
-      <w:r>
-        <w:rPr>
-          <w:sz w:val="24"/>
-        </w:rPr>
-        <w:t>)</w:t>
-      </w:r>
-    </w:p>
-    <w:p>
-      <w:pPr>
-        <w:spacing w:line="240" w:lineRule="auto"/>
-        <w:rPr>
-          <w:sz w:val="24"/>
-        </w:rPr>
-      </w:pPr>
-      <w:r>
-        <w:rPr>
-          <w:sz w:val="24"/>
-        </w:rPr>
-        <w:t xml:space="preserve">The </w:t>
-      </w:r>
-      <w:r>
-        <w:rPr>
-          <w:b/>
-          <w:sz w:val="24"/>
-        </w:rPr>
-        <w:t>NPC</w:t>
-      </w:r>
-      <w:r>
-        <w:rPr>
-          <w:sz w:val="24"/>
-        </w:rPr>
-        <w:t xml:space="preserve"> class</w:t>
-      </w:r>
-      <w:r>
-        <w:rPr>
-          <w:sz w:val="24"/>
-        </w:rPr>
-        <w:t xml:space="preserve"> is derived from the character class, this is any character that is not the player or a monster. </w:t>
-      </w:r>
-      <w:r>
-        <w:rPr>
-          <w:sz w:val="24"/>
-        </w:rPr>
-        <w:t>The NPC class has</w:t>
-      </w:r>
-      <w:r>
-        <w:rPr>
-          <w:sz w:val="24"/>
-        </w:rPr>
-        <w:t xml:space="preserve"> everything a character has as well as</w:t>
-      </w:r>
-      <w:r>
-        <w:rPr>
-          <w:sz w:val="24"/>
-        </w:rPr>
-        <w:t xml:space="preserve"> name</w:t>
-      </w:r>
-      <w:r>
-        <w:rPr>
-          <w:sz w:val="24"/>
-        </w:rPr>
-        <w:t>, by default it is “”</w:t>
-      </w:r>
-      <w:r>
-        <w:rPr>
-          <w:sz w:val="24"/>
-        </w:rPr>
-        <w:t>.</w:t>
-      </w:r>
-    </w:p>
-    <w:p>
-      <w:pPr>
-        <w:spacing w:line="240" w:lineRule="auto"/>
-        <w:ind w:left="48"/>
-        <w:rPr>
-          <w:sz w:val="24"/>
-        </w:rPr>
-      </w:pPr>
-      <w:r>
-        <w:rPr>
-          <w:sz w:val="24"/>
-        </w:rPr>
-        <w:t>(</w:t>
-      </w:r>
-      <w:proofErr w:type="gramStart"/>
-      <w:r>
-        <w:rPr>
-          <w:b/>
-          <w:color w:val="FF0000"/>
-          <w:sz w:val="24"/>
-        </w:rPr>
-        <w:t>HELP</w:t>
-      </w:r>
-      <w:r>
-        <w:rPr>
-          <w:sz w:val="24"/>
-        </w:rPr>
-        <w:t xml:space="preserve">  Are</w:t>
-      </w:r>
-      <w:proofErr w:type="gramEnd"/>
-      <w:r>
-        <w:rPr>
-          <w:sz w:val="24"/>
-        </w:rPr>
-        <w:t xml:space="preserve"> NPC’s able to harm main character or are they only allies?)</w:t>
-      </w:r>
-    </w:p>
-    <w:p>
-      <w:pPr>
-        <w:spacing w:line="240" w:lineRule="auto"/>
-        <w:rPr>
-          <w:sz w:val="24"/>
-        </w:rPr>
-      </w:pPr>
-      <w:r>
-        <w:rPr>
-          <w:sz w:val="24"/>
-        </w:rPr>
-        <w:t xml:space="preserve">The </w:t>
-      </w:r>
-      <w:r>
-        <w:rPr>
-          <w:b/>
-          <w:sz w:val="24"/>
-        </w:rPr>
-        <w:t>Monster</w:t>
-      </w:r>
-      <w:r>
-        <w:rPr>
-          <w:sz w:val="24"/>
-        </w:rPr>
-        <w:t xml:space="preserve"> class</w:t>
-      </w:r>
-      <w:r>
-        <w:rPr>
-          <w:sz w:val="24"/>
-        </w:rPr>
-        <w:t xml:space="preserve"> is derived from the character class. It is an enemy of the player. The monster class has everything that a character has as well as a name, by default it is “Carl”.</w:t>
-      </w:r>
-      <w:r>
-        <w:rPr>
-          <w:sz w:val="24"/>
-        </w:rPr>
-        <w:t xml:space="preserve"> </w:t>
-      </w:r>
-    </w:p>
-    <w:p>
-      <w:pPr>
-        <w:spacing w:line="240" w:lineRule="auto"/>
-        <w:rPr>
-          <w:sz w:val="24"/>
-        </w:rPr>
-      </w:pPr>
-      <w:r>
-        <w:rPr>
-          <w:sz w:val="24"/>
-        </w:rPr>
-        <w:t xml:space="preserve">The </w:t>
-      </w:r>
-      <w:r>
-        <w:rPr>
-          <w:b/>
-          <w:sz w:val="24"/>
-        </w:rPr>
-        <w:t>Weapon</w:t>
-      </w:r>
-      <w:r>
-        <w:rPr>
-          <w:sz w:val="24"/>
-        </w:rPr>
-        <w:t xml:space="preserve"> class</w:t>
-      </w:r>
-      <w:r>
-        <w:rPr>
-          <w:sz w:val="24"/>
-        </w:rPr>
-        <w:t xml:space="preserve"> is the class for any weapon in the game</w:t>
-      </w:r>
-      <w:proofErr w:type="gramStart"/>
-      <w:r>
-        <w:rPr>
-          <w:sz w:val="24"/>
-        </w:rPr>
-        <w:t xml:space="preserve">. </w:t>
-      </w:r>
-      <w:proofErr w:type="gramEnd"/>
-      <w:r>
-        <w:rPr>
-          <w:sz w:val="24"/>
-        </w:rPr>
-        <w:t>This class has</w:t>
-      </w:r>
-      <w:r>
-        <w:rPr>
-          <w:sz w:val="24"/>
-        </w:rPr>
-        <w:t>:</w:t>
-      </w:r>
-    </w:p>
-    <w:p>
-      <w:pPr>
-        <w:pStyle w:val="ListParagraph"/>
-        <w:numPr>
-          <w:ilvl w:val="0"/>
-          <w:numId w:val="1"/>
-        </w:numPr>
-        <w:spacing w:line="240" w:lineRule="auto"/>
-        <w:rPr>
-          <w:sz w:val="24"/>
-        </w:rPr>
-      </w:pPr>
-      <w:r>
-        <w:rPr>
-          <w:sz w:val="24"/>
-        </w:rPr>
-        <w:t xml:space="preserve">Damage </w:t>
-      </w:r>
-      <w:proofErr w:type="gramStart"/>
-      <w:r>
-        <w:rPr>
-          <w:sz w:val="24"/>
-        </w:rPr>
-        <w:t>attack(</w:t>
-      </w:r>
-      <w:proofErr w:type="gramEnd"/>
-      <w:r>
-        <w:rPr>
-          <w:sz w:val="24"/>
-        </w:rPr>
-        <w:t>) which is the total damage it can deal</w:t>
-      </w:r>
-    </w:p>
-    <w:p>
-      <w:pPr>
-        <w:pStyle w:val="ListParagraph"/>
-        <w:numPr>
-          <w:ilvl w:val="0"/>
-          <w:numId w:val="1"/>
-        </w:numPr>
-        <w:spacing w:line="240" w:lineRule="auto"/>
-        <w:rPr>
-          <w:sz w:val="24"/>
-        </w:rPr>
-      </w:pPr>
-      <w:r>
-        <w:rPr>
-          <w:sz w:val="24"/>
-        </w:rPr>
-        <w:t xml:space="preserve">Type Advantages </w:t>
-      </w:r>
-      <w:r>
-        <w:rPr>
-          <w:b/>
-          <w:color w:val="FF0000"/>
-          <w:sz w:val="24"/>
-        </w:rPr>
-        <w:t>HELP</w:t>
+          <w:szCs w:val="24"/>
+        </w:rPr>
+      </w:pPr>
+      <w:r>
+        <w:rPr>
+          <w:sz w:val="24"/>
+          <w:szCs w:val="24"/>
+        </w:rPr>
+        <w:t>Type Advantage</w:t>
+      </w:r>
+      <w:r>
+        <w:rPr>
+          <w:sz w:val="24"/>
+          <w:szCs w:val="24"/>
+        </w:rPr>
+        <w:t xml:space="preserve"> which does bonus damage against certain enemies</w:t>
       </w:r>
     </w:p>
     <w:p>
@@ -1044,217 +1053,520 @@
         <w:t xml:space="preserve">Integer damageMod, the amount of damage reduced or added to the character  </w:t>
       </w:r>
     </w:p>
-    <w:p>
-      <w:pPr>
-        <w:spacing w:line="240" w:lineRule="auto"/>
-        <w:rPr>
-          <w:sz w:val="24"/>
-        </w:rPr>
-      </w:pPr>
-    </w:p>
-    <w:p>
-      <w:pPr>
-        <w:spacing w:line="240" w:lineRule="auto"/>
-        <w:rPr>
-          <w:sz w:val="24"/>
-        </w:rPr>
-      </w:pPr>
-    </w:p>
-    <w:p>
-      <w:pPr>
-        <w:spacing w:line="240" w:lineRule="auto"/>
-        <w:rPr>
-          <w:sz w:val="24"/>
-        </w:rPr>
-      </w:pPr>
-    </w:p>
-    <w:p>
-      <w:pPr>
-        <w:spacing w:line="240" w:lineRule="auto"/>
-        <w:rPr>
-          <w:sz w:val="24"/>
-        </w:rPr>
-      </w:pPr>
-    </w:p>
-    <w:p>
-      <w:pPr>
-        <w:spacing w:line="240" w:lineRule="auto"/>
-        <w:rPr>
-          <w:sz w:val="24"/>
-        </w:rPr>
-      </w:pPr>
-    </w:p>
-    <w:p>
-      <w:pPr>
-        <w:spacing w:line="240" w:lineRule="auto"/>
-        <w:rPr>
-          <w:sz w:val="24"/>
-        </w:rPr>
-      </w:pPr>
-    </w:p>
-    <w:p>
-      <w:pPr>
-        <w:spacing w:line="240" w:lineRule="auto"/>
-        <w:rPr>
-          <w:sz w:val="24"/>
-        </w:rPr>
-      </w:pPr>
-    </w:p>
-    <w:p>
-      <w:pPr>
-        <w:spacing w:line="240" w:lineRule="auto"/>
-        <w:rPr>
-          <w:sz w:val="24"/>
-        </w:rPr>
-      </w:pPr>
-    </w:p>
-    <w:p>
-      <w:pPr>
-        <w:spacing w:line="240" w:lineRule="auto"/>
-        <w:rPr>
-          <w:sz w:val="24"/>
-        </w:rPr>
-      </w:pPr>
-    </w:p>
-    <w:p>
-      <w:pPr>
-        <w:spacing w:line="240" w:lineRule="auto"/>
-        <w:rPr>
-          <w:sz w:val="24"/>
-        </w:rPr>
-      </w:pPr>
-    </w:p>
-    <w:p>
-      <w:pPr>
-        <w:spacing w:line="240" w:lineRule="auto"/>
-        <w:rPr>
-          <w:sz w:val="24"/>
-        </w:rPr>
-      </w:pPr>
-    </w:p>
-    <w:p>
-      <w:pPr>
-        <w:spacing w:line="240" w:lineRule="auto"/>
-        <w:rPr>
-          <w:sz w:val="24"/>
-        </w:rPr>
-      </w:pPr>
-    </w:p>
-    <w:p>
-      <w:pPr>
-        <w:spacing w:line="240" w:lineRule="auto"/>
-        <w:rPr>
-          <w:sz w:val="24"/>
-        </w:rPr>
-      </w:pPr>
-    </w:p>
-    <w:p>
-      <w:pPr>
-        <w:spacing w:line="240" w:lineRule="auto"/>
-        <w:rPr>
-          <w:sz w:val="24"/>
-        </w:rPr>
-      </w:pPr>
-      <w:r>
-        <w:rPr>
-          <w:sz w:val="24"/>
+    <w:p w14:noSpellErr="1">
+      <w:pPr>
+        <w:pStyle w:val="Normal"/>
+        <w:spacing w:line="240" w:lineRule="auto"/>
+        <w:rPr>
+          <w:sz w:val="24"/>
+          <w:szCs w:val="24"/>
+        </w:rPr>
+      </w:pPr>
+    </w:p>
+    <w:p>
+      <w:pPr>
+        <w:spacing w:line="240" w:lineRule="auto"/>
+        <w:rPr>
+          <w:sz w:val="24"/>
+        </w:rPr>
+      </w:pPr>
+    </w:p>
+    <w:p>
+      <w:pPr>
+        <w:spacing w:line="240" w:lineRule="auto"/>
+        <w:rPr>
+          <w:sz w:val="24"/>
+          <w:szCs w:val="24"/>
+        </w:rPr>
+      </w:pPr>
+      <w:r>
+        <w:rPr>
+          <w:sz w:val="24"/>
+          <w:szCs w:val="24"/>
         </w:rPr>
         <w:t xml:space="preserve">The </w:t>
       </w:r>
       <w:r>
         <w:rPr>
-          <w:b/>
-          <w:sz w:val="24"/>
+          <w:b w:val="1"/>
+          <w:bCs w:val="1"/>
+          <w:sz w:val="24"/>
+          <w:szCs w:val="24"/>
         </w:rPr>
         <w:t>Modifier</w:t>
       </w:r>
       <w:r>
         <w:rPr>
           <w:sz w:val="24"/>
+          <w:szCs w:val="24"/>
         </w:rPr>
         <w:t xml:space="preserve"> class:</w:t>
       </w:r>
-    </w:p>
-    <w:p>
-      <w:pPr>
-        <w:spacing w:line="240" w:lineRule="auto"/>
-        <w:rPr>
-          <w:sz w:val="24"/>
-        </w:rPr>
-      </w:pPr>
-      <w:r>
-        <w:rPr>
-          <w:sz w:val="24"/>
+      <w:r>
+        <w:rPr>
+          <w:sz w:val="24"/>
+          <w:szCs w:val="24"/>
+        </w:rPr>
+        <w:t xml:space="preserve"> The base class for all modifiers. This class has:</w:t>
+      </w:r>
+    </w:p>
+    <w:p>
+      <w:pPr>
+        <w:pStyle w:val="ListParagraph"/>
+        <w:numPr>
+          <w:ilvl w:val="0"/>
+          <w:numId w:val="3"/>
+        </w:numPr>
+        <w:spacing w:line="240" w:lineRule="auto"/>
+        <w:rPr>
+          <w:sz w:val="24"/>
+          <w:szCs w:val="24"/>
+        </w:rPr>
+      </w:pPr>
+      <w:r>
+        <w:rPr>
+          <w:sz w:val="24"/>
+          <w:szCs w:val="24"/>
+        </w:rPr>
+        <w:t>Integer Effect that determines how much this modifies a stat</w:t>
+      </w:r>
+    </w:p>
+    <w:p>
+      <w:pPr>
+        <w:pStyle w:val="ListParagraph"/>
+        <w:numPr>
+          <w:ilvl w:val="0"/>
+          <w:numId w:val="3"/>
+        </w:numPr>
+        <w:spacing w:line="240" w:lineRule="auto"/>
+        <w:rPr>
+          <w:sz w:val="24"/>
+          <w:szCs w:val="24"/>
+        </w:rPr>
+      </w:pPr>
+      <w:r>
+        <w:rPr>
+          <w:sz w:val="24"/>
+          <w:szCs w:val="24"/>
+        </w:rPr>
+        <w:t>Integer Duration that determines how many “Turns” it will stay in effect</w:t>
+      </w:r>
+    </w:p>
+    <w:p>
+      <w:pPr>
+        <w:pStyle w:val="ListParagraph"/>
+        <w:numPr>
+          <w:ilvl w:val="0"/>
+          <w:numId w:val="3"/>
+        </w:numPr>
+        <w:spacing w:line="240" w:lineRule="auto"/>
+        <w:rPr>
+          <w:sz w:val="24"/>
+          <w:szCs w:val="24"/>
+        </w:rPr>
+      </w:pPr>
+      <w:r>
+        <w:rPr>
+          <w:sz w:val="24"/>
+          <w:szCs w:val="24"/>
+        </w:rPr>
+        <w:t>Upkeep function that decreases duration by 1 and returns true if the duration is less than 0. This is called inside of a character’s upkeep function.</w:t>
+      </w:r>
+    </w:p>
+    <w:p>
+      <w:pPr>
+        <w:pStyle w:val="ListParagraph"/>
+        <w:numPr>
+          <w:ilvl w:val="0"/>
+          <w:numId w:val="3"/>
+        </w:numPr>
+        <w:spacing w:line="240" w:lineRule="auto"/>
+        <w:rPr>
+          <w:sz w:val="24"/>
+          <w:szCs w:val="24"/>
+        </w:rPr>
+      </w:pPr>
+      <w:r>
+        <w:rPr>
+          <w:sz w:val="24"/>
+          <w:szCs w:val="24"/>
+        </w:rPr>
+        <w:t>Apply function that modifies an integer of a state class, called in character upkeep functions</w:t>
+      </w:r>
+    </w:p>
+    <w:p>
+      <w:pPr>
+        <w:spacing w:line="240" w:lineRule="auto"/>
+        <w:rPr>
+          <w:sz w:val="24"/>
+          <w:szCs w:val="24"/>
+        </w:rPr>
+      </w:pPr>
+      <w:r>
+        <w:rPr>
+          <w:sz w:val="24"/>
+          <w:szCs w:val="24"/>
         </w:rPr>
         <w:t xml:space="preserve">The </w:t>
       </w:r>
       <w:r>
         <w:rPr>
-          <w:b/>
-          <w:sz w:val="24"/>
+          <w:b w:val="1"/>
+          <w:bCs w:val="1"/>
+          <w:sz w:val="24"/>
+          <w:szCs w:val="24"/>
         </w:rPr>
         <w:t>DoT</w:t>
       </w:r>
       <w:r>
         <w:rPr>
           <w:sz w:val="24"/>
+          <w:szCs w:val="24"/>
         </w:rPr>
         <w:t xml:space="preserve"> class:</w:t>
       </w:r>
-    </w:p>
-    <w:p>
-      <w:pPr>
-        <w:spacing w:line="240" w:lineRule="auto"/>
-        <w:rPr>
-          <w:sz w:val="24"/>
-        </w:rPr>
-      </w:pPr>
-      <w:r>
-        <w:rPr>
-          <w:sz w:val="24"/>
+      <w:r>
+        <w:rPr>
+          <w:sz w:val="24"/>
+          <w:szCs w:val="24"/>
+        </w:rPr>
+        <w:t xml:space="preserve"> This class is a modifier that will harm a character over time. This class has:</w:t>
+      </w:r>
+    </w:p>
+    <w:p>
+      <w:pPr>
+        <w:pStyle w:val="ListParagraph"/>
+        <w:numPr>
+          <w:ilvl w:val="0"/>
+          <w:numId w:val="4"/>
+        </w:numPr>
+        <w:spacing w:line="240" w:lineRule="auto"/>
+        <w:rPr>
+          <w:sz w:val="24"/>
+          <w:szCs w:val="24"/>
+        </w:rPr>
+      </w:pPr>
+      <w:r>
+        <w:rPr>
+          <w:sz w:val="24"/>
+          <w:szCs w:val="24"/>
+        </w:rPr>
+        <w:t>Overridden</w:t>
+      </w:r>
+      <w:r>
+        <w:rPr>
+          <w:sz w:val="24"/>
+          <w:szCs w:val="24"/>
+        </w:rPr>
+        <w:t xml:space="preserve"> apply function</w:t>
+      </w:r>
+    </w:p>
+    <w:p>
+      <w:pPr>
+        <w:spacing w:line="240" w:lineRule="auto"/>
+        <w:rPr>
+          <w:sz w:val="24"/>
+          <w:szCs w:val="24"/>
+        </w:rPr>
+      </w:pPr>
+      <w:r>
+        <w:rPr>
+          <w:sz w:val="24"/>
+          <w:szCs w:val="24"/>
         </w:rPr>
         <w:t xml:space="preserve">The </w:t>
       </w:r>
       <w:r>
         <w:rPr>
-          <w:b/>
-          <w:sz w:val="24"/>
+          <w:b w:val="1"/>
+          <w:bCs w:val="1"/>
+          <w:sz w:val="24"/>
+          <w:szCs w:val="24"/>
         </w:rPr>
         <w:t>Curse</w:t>
       </w:r>
       <w:r>
         <w:rPr>
           <w:sz w:val="24"/>
+          <w:szCs w:val="24"/>
         </w:rPr>
         <w:t xml:space="preserve"> class:</w:t>
       </w:r>
-    </w:p>
-    <w:p>
-      <w:pPr>
-        <w:spacing w:line="240" w:lineRule="auto"/>
-        <w:rPr>
-          <w:sz w:val="24"/>
-        </w:rPr>
-      </w:pPr>
-      <w:r>
-        <w:rPr>
-          <w:sz w:val="24"/>
+      <w:r>
+        <w:rPr>
+          <w:sz w:val="24"/>
+          <w:szCs w:val="24"/>
+        </w:rPr>
+        <w:t xml:space="preserve"> This class is a modifier that will lower the attack of a character. This class has:</w:t>
+      </w:r>
+    </w:p>
+    <w:p>
+      <w:pPr>
+        <w:pStyle w:val="ListParagraph"/>
+        <w:numPr>
+          <w:ilvl w:val="0"/>
+          <w:numId w:val="5"/>
+        </w:numPr>
+        <w:spacing w:line="240" w:lineRule="auto"/>
+        <w:rPr>
+          <w:sz w:val="24"/>
+          <w:szCs w:val="24"/>
+        </w:rPr>
+      </w:pPr>
+      <w:r>
+        <w:rPr>
+          <w:sz w:val="24"/>
+          <w:szCs w:val="24"/>
+        </w:rPr>
+        <w:t>Overridden apply function</w:t>
+      </w:r>
+    </w:p>
+    <w:p>
+      <w:pPr>
+        <w:pStyle w:val="Normal"/>
+        <w:spacing w:line="240" w:lineRule="auto"/>
+        <w:rPr>
+          <w:sz w:val="24"/>
+          <w:szCs w:val="24"/>
+        </w:rPr>
+      </w:pPr>
+      <w:r>
+        <w:rPr>
+          <w:sz w:val="24"/>
+          <w:szCs w:val="24"/>
         </w:rPr>
         <w:t xml:space="preserve">The </w:t>
       </w:r>
       <w:r>
         <w:rPr>
-          <w:b/>
-          <w:sz w:val="24"/>
+          <w:b w:val="1"/>
+          <w:bCs w:val="1"/>
+          <w:sz w:val="24"/>
+          <w:szCs w:val="24"/>
         </w:rPr>
         <w:t>Boon</w:t>
       </w:r>
       <w:r>
         <w:rPr>
           <w:sz w:val="24"/>
+          <w:szCs w:val="24"/>
         </w:rPr>
         <w:t xml:space="preserve"> class:</w:t>
       </w:r>
+      <w:r>
+        <w:rPr>
+          <w:sz w:val="24"/>
+          <w:szCs w:val="24"/>
+        </w:rPr>
+        <w:t xml:space="preserve"> </w:t>
+      </w:r>
+      <w:r>
+        <w:rPr>
+          <w:sz w:val="24"/>
+          <w:szCs w:val="24"/>
+        </w:rPr>
+        <w:t xml:space="preserve">This class is a modifier that will </w:t>
+      </w:r>
+      <w:r>
+        <w:rPr>
+          <w:sz w:val="24"/>
+          <w:szCs w:val="24"/>
+        </w:rPr>
+        <w:t>heal</w:t>
+      </w:r>
+      <w:r>
+        <w:rPr>
+          <w:sz w:val="24"/>
+          <w:szCs w:val="24"/>
+        </w:rPr>
+        <w:t xml:space="preserve"> a characte</w:t>
+      </w:r>
+      <w:r>
+        <w:rPr>
+          <w:sz w:val="24"/>
+          <w:szCs w:val="24"/>
+        </w:rPr>
+        <w:t>r ove</w:t>
+      </w:r>
+      <w:r>
+        <w:rPr>
+          <w:sz w:val="24"/>
+          <w:szCs w:val="24"/>
+        </w:rPr>
+        <w:t>r</w:t>
+      </w:r>
+      <w:r>
+        <w:rPr>
+          <w:sz w:val="24"/>
+          <w:szCs w:val="24"/>
+        </w:rPr>
+        <w:t xml:space="preserve"> time</w:t>
+      </w:r>
+      <w:r>
+        <w:rPr>
+          <w:sz w:val="24"/>
+          <w:szCs w:val="24"/>
+        </w:rPr>
+        <w:t>. This class has:</w:t>
+      </w:r>
+    </w:p>
+    <w:p>
+      <w:pPr>
+        <w:pStyle w:val="ListParagraph"/>
+        <w:numPr>
+          <w:ilvl w:val="0"/>
+          <w:numId w:val="5"/>
+        </w:numPr>
+        <w:spacing w:line="240" w:lineRule="auto"/>
+        <w:rPr>
+          <w:sz w:val="24"/>
+          <w:szCs w:val="24"/>
+        </w:rPr>
+      </w:pPr>
+      <w:r>
+        <w:rPr>
+          <w:sz w:val="24"/>
+          <w:szCs w:val="24"/>
+        </w:rPr>
+        <w:t>Overridden apply function</w:t>
+      </w:r>
+    </w:p>
+    <w:p>
+      <w:pPr>
+        <w:pStyle w:val="Normal"/>
+        <w:spacing w:line="240" w:lineRule="auto"/>
+        <w:rPr>
+          <w:sz w:val="24"/>
+          <w:szCs w:val="24"/>
+        </w:rPr>
+      </w:pPr>
+      <w:r>
+        <w:rPr>
+          <w:sz w:val="24"/>
+          <w:szCs w:val="24"/>
+        </w:rPr>
+        <w:t xml:space="preserve">The </w:t>
+      </w:r>
+      <w:proofErr w:type="spellStart"/>
+      <w:r>
+        <w:rPr>
+          <w:b w:val="1"/>
+          <w:bCs w:val="1"/>
+          <w:sz w:val="24"/>
+          <w:szCs w:val="24"/>
+        </w:rPr>
+        <w:t>TypeAdvantage</w:t>
+      </w:r>
+      <w:proofErr w:type="spellEnd"/>
+      <w:r>
+        <w:rPr>
+          <w:b w:val="1"/>
+          <w:bCs w:val="1"/>
+          <w:sz w:val="24"/>
+          <w:szCs w:val="24"/>
+        </w:rPr>
+        <w:t xml:space="preserve"> </w:t>
+      </w:r>
+      <w:r>
+        <w:rPr>
+          <w:sz w:val="24"/>
+          <w:szCs w:val="24"/>
+        </w:rPr>
+        <w:t xml:space="preserve">class: This class is a modifier that will </w:t>
+      </w:r>
+      <w:r>
+        <w:rPr>
+          <w:sz w:val="24"/>
+          <w:szCs w:val="24"/>
+        </w:rPr>
+        <w:t>increse the damage of a</w:t>
+      </w:r>
+      <w:r>
+        <w:rPr>
+          <w:sz w:val="24"/>
+          <w:szCs w:val="24"/>
+        </w:rPr>
+        <w:t xml:space="preserve"> character. This class has:</w:t>
+      </w:r>
+    </w:p>
+    <w:p>
+      <w:pPr>
+        <w:pStyle w:val="ListParagraph"/>
+        <w:numPr>
+          <w:ilvl w:val="0"/>
+          <w:numId w:val="5"/>
+        </w:numPr>
+        <w:spacing w:line="240" w:lineRule="auto"/>
+        <w:rPr>
+          <w:sz w:val="24"/>
+          <w:szCs w:val="24"/>
+        </w:rPr>
+      </w:pPr>
+      <w:r>
+        <w:rPr>
+          <w:sz w:val="24"/>
+          <w:szCs w:val="24"/>
+        </w:rPr>
+        <w:t>Overridden apply function</w:t>
+      </w:r>
+    </w:p>
+    <w:p>
+      <w:pPr>
+        <w:pStyle w:val="ListParagraph"/>
+        <w:numPr>
+          <w:ilvl w:val="0"/>
+          <w:numId w:val="5"/>
+        </w:numPr>
+        <w:spacing w:line="240" w:lineRule="auto"/>
+        <w:rPr>
+          <w:sz w:val="24"/>
+          <w:szCs w:val="24"/>
+        </w:rPr>
+      </w:pPr>
+      <w:r>
+        <w:rPr>
+          <w:sz w:val="24"/>
+          <w:szCs w:val="24"/>
+        </w:rPr>
+        <w:t>A string member called type that determines if the effect is applied.</w:t>
+      </w:r>
+    </w:p>
+    <w:p>
+      <w:pPr>
+        <w:pStyle w:val="Normal"/>
+        <w:spacing w:line="240" w:lineRule="auto"/>
+        <w:ind w:left="0"/>
+        <w:rPr>
+          <w:sz w:val="24"/>
+          <w:szCs w:val="24"/>
+        </w:rPr>
+      </w:pPr>
+    </w:p>
+    <w:p>
+      <w:pPr>
+        <w:pStyle w:val="Normal"/>
+        <w:spacing w:line="240" w:lineRule="auto"/>
+        <w:rPr>
+          <w:sz w:val="24"/>
+          <w:szCs w:val="24"/>
+        </w:rPr>
+      </w:pPr>
+    </w:p>
+    <w:p>
+      <w:pPr>
+        <w:spacing w:line="240" w:lineRule="auto"/>
+        <w:rPr>
+          <w:sz w:val="24"/>
+          <w:szCs w:val="24"/>
+        </w:rPr>
+      </w:pPr>
+      <w:r>
+        <w:rPr>
+          <w:sz w:val="24"/>
+          <w:szCs w:val="24"/>
+        </w:rPr>
+        <w:t xml:space="preserve"> </w:t>
+      </w:r>
     </w:p>
     <w:p>
       <w:pPr>
@@ -1262,7 +1574,7 @@
       </w:pPr>
     </w:p>
     <w:sectPr>
-      <w:pgSz w:w="12240" w:h="15840"/>
+      <w:pgSz w:w="12240" w:h="15840" w:orient="portrait"/>
       <w:pgMar w:top="1440" w:right="1440" w:bottom="1440" w:left="1440" w:header="720" w:footer="720" w:gutter="0"/>
       <w:cols w:space="720"/>
       <w:docGrid w:linePitch="360"/>
@@ -1273,6 +1585,450 @@
 
 <file path=word/numbering.xml><?xml version="1.0" encoding="utf-8"?>
 <w:numbering xmlns:wpc="http://schemas.microsoft.com/office/word/2010/wordprocessingCanvas" xmlns:cx="http://schemas.microsoft.com/office/drawing/2014/chartex" xmlns:cx1="http://schemas.microsoft.com/office/drawing/2015/9/8/chartex" xmlns:cx2="http://schemas.microsoft.com/office/drawing/2015/10/21/chartex" xmlns:cx3="http://schemas.microsoft.com/office/drawing/2016/5/9/chartex" xmlns:cx4="http://schemas.microsoft.com/office/drawing/2016/5/10/chartex" xmlns:cx5="http://schemas.microsoft.com/office/drawing/2016/5/11/chartex" xmlns:cx6="http://schemas.microsoft.com/office/drawing/2016/5/12/chartex" xmlns:cx7="http://schemas.microsoft.com/office/drawing/2016/5/13/chartex" xmlns:cx8="http://schemas.microsoft.com/office/drawing/2016/5/14/chartex" xmlns:mc="http://schemas.openxmlformats.org/markup-compatibility/2006" xmlns:aink="http://schemas.microsoft.com/office/drawing/2016/ink" xmlns:am3d="http://schemas.microsoft.com/office/drawing/2017/model3d" xmlns:o="urn:schemas-microsoft-com:office:office" xmlns:r="http://schemas.openxmlformats.org/officeDocument/2006/relationships" xmlns:m="http://schemas.openxmlformats.org/officeDocument/2006/math" xmlns:v="urn:schemas-microsoft-com:vml" xmlns:wp14="http://schemas.microsoft.com/office/word/2010/wordprocessingDrawing" xmlns:wp="http://schemas.openxmlformats.org/drawingml/2006/wordprocessingDrawing" xmlns:w10="urn:schemas-microsoft-com:office:word" xmlns:w="http://schemas.openxmlformats.org/wordprocessingml/2006/main" xmlns:w14="http://schemas.microsoft.com/office/word/2010/wordml" xmlns:w15="http://schemas.microsoft.com/office/word/2012/wordml" xmlns:w16cid="http://schemas.microsoft.com/office/word/2016/wordml/cid" xmlns:w16se="http://schemas.microsoft.com/office/word/2015/wordml/symex" xmlns:wpg="http://schemas.microsoft.com/office/word/2010/wordprocessingGroup" xmlns:wpi="http://schemas.microsoft.com/office/word/2010/wordprocessingInk" xmlns:wne="http://schemas.microsoft.com/office/word/2006/wordml" xmlns:wps="http://schemas.microsoft.com/office/word/2010/wordprocessingShape" mc:Ignorable="w14 w15 w16se w16cid wp14">
+  <w:abstractNum xmlns:w="http://schemas.openxmlformats.org/wordprocessingml/2006/main" w:abstractNumId="4">
+    <w:multiLevelType xmlns:w="http://schemas.openxmlformats.org/wordprocessingml/2006/main" w:val="hybridMultilevel"/>
+    <w:lvl xmlns:w="http://schemas.openxmlformats.org/wordprocessingml/2006/main" w:ilvl="0">
+      <w:start w:val="1"/>
+      <w:numFmt w:val="bullet"/>
+      <w:lvlText w:val=""/>
+      <w:lvlJc w:val="left"/>
+      <w:pPr>
+        <w:ind w:left="720" w:hanging="360"/>
+      </w:pPr>
+      <w:rPr>
+        <w:rFonts w:hint="default" w:ascii="Symbol" w:hAnsi="Symbol"/>
+      </w:rPr>
+    </w:lvl>
+    <w:lvl xmlns:w="http://schemas.openxmlformats.org/wordprocessingml/2006/main" w:ilvl="1">
+      <w:start w:val="1"/>
+      <w:numFmt w:val="bullet"/>
+      <w:lvlText w:val="o"/>
+      <w:lvlJc w:val="left"/>
+      <w:pPr>
+        <w:ind w:left="1440" w:hanging="360"/>
+      </w:pPr>
+      <w:rPr>
+        <w:rFonts w:hint="default" w:ascii="Courier New" w:hAnsi="Courier New"/>
+      </w:rPr>
+    </w:lvl>
+    <w:lvl xmlns:w="http://schemas.openxmlformats.org/wordprocessingml/2006/main" w:ilvl="2">
+      <w:start w:val="1"/>
+      <w:numFmt w:val="bullet"/>
+      <w:lvlText w:val=""/>
+      <w:lvlJc w:val="left"/>
+      <w:pPr>
+        <w:ind w:left="2160" w:hanging="360"/>
+      </w:pPr>
+      <w:rPr>
+        <w:rFonts w:hint="default" w:ascii="Wingdings" w:hAnsi="Wingdings"/>
+      </w:rPr>
+    </w:lvl>
+    <w:lvl xmlns:w="http://schemas.openxmlformats.org/wordprocessingml/2006/main" w:ilvl="3">
+      <w:start w:val="1"/>
+      <w:numFmt w:val="bullet"/>
+      <w:lvlText w:val=""/>
+      <w:lvlJc w:val="left"/>
+      <w:pPr>
+        <w:ind w:left="2880" w:hanging="360"/>
+      </w:pPr>
+      <w:rPr>
+        <w:rFonts w:hint="default" w:ascii="Symbol" w:hAnsi="Symbol"/>
+      </w:rPr>
+    </w:lvl>
+    <w:lvl xmlns:w="http://schemas.openxmlformats.org/wordprocessingml/2006/main" w:ilvl="4">
+      <w:start w:val="1"/>
+      <w:numFmt w:val="bullet"/>
+      <w:lvlText w:val="o"/>
+      <w:lvlJc w:val="left"/>
+      <w:pPr>
+        <w:ind w:left="3600" w:hanging="360"/>
+      </w:pPr>
+      <w:rPr>
+        <w:rFonts w:hint="default" w:ascii="Courier New" w:hAnsi="Courier New"/>
+      </w:rPr>
+    </w:lvl>
+    <w:lvl xmlns:w="http://schemas.openxmlformats.org/wordprocessingml/2006/main" w:ilvl="5">
+      <w:start w:val="1"/>
+      <w:numFmt w:val="bullet"/>
+      <w:lvlText w:val=""/>
+      <w:lvlJc w:val="left"/>
+      <w:pPr>
+        <w:ind w:left="4320" w:hanging="360"/>
+      </w:pPr>
+      <w:rPr>
+        <w:rFonts w:hint="default" w:ascii="Wingdings" w:hAnsi="Wingdings"/>
+      </w:rPr>
+    </w:lvl>
+    <w:lvl xmlns:w="http://schemas.openxmlformats.org/wordprocessingml/2006/main" w:ilvl="6">
+      <w:start w:val="1"/>
+      <w:numFmt w:val="bullet"/>
+      <w:lvlText w:val=""/>
+      <w:lvlJc w:val="left"/>
+      <w:pPr>
+        <w:ind w:left="5040" w:hanging="360"/>
+      </w:pPr>
+      <w:rPr>
+        <w:rFonts w:hint="default" w:ascii="Symbol" w:hAnsi="Symbol"/>
+      </w:rPr>
+    </w:lvl>
+    <w:lvl xmlns:w="http://schemas.openxmlformats.org/wordprocessingml/2006/main" w:ilvl="7">
+      <w:start w:val="1"/>
+      <w:numFmt w:val="bullet"/>
+      <w:lvlText w:val="o"/>
+      <w:lvlJc w:val="left"/>
+      <w:pPr>
+        <w:ind w:left="5760" w:hanging="360"/>
+      </w:pPr>
+      <w:rPr>
+        <w:rFonts w:hint="default" w:ascii="Courier New" w:hAnsi="Courier New"/>
+      </w:rPr>
+    </w:lvl>
+    <w:lvl xmlns:w="http://schemas.openxmlformats.org/wordprocessingml/2006/main" w:ilvl="8">
+      <w:start w:val="1"/>
+      <w:numFmt w:val="bullet"/>
+      <w:lvlText w:val=""/>
+      <w:lvlJc w:val="left"/>
+      <w:pPr>
+        <w:ind w:left="6480" w:hanging="360"/>
+      </w:pPr>
+      <w:rPr>
+        <w:rFonts w:hint="default" w:ascii="Wingdings" w:hAnsi="Wingdings"/>
+      </w:rPr>
+    </w:lvl>
+  </w:abstractNum>
+  <w:abstractNum xmlns:w="http://schemas.openxmlformats.org/wordprocessingml/2006/main" w:abstractNumId="3">
+    <w:multiLevelType xmlns:w="http://schemas.openxmlformats.org/wordprocessingml/2006/main" w:val="hybridMultilevel"/>
+    <w:lvl xmlns:w="http://schemas.openxmlformats.org/wordprocessingml/2006/main" w:ilvl="0">
+      <w:start w:val="1"/>
+      <w:numFmt w:val="bullet"/>
+      <w:lvlText w:val=""/>
+      <w:lvlJc w:val="left"/>
+      <w:pPr>
+        <w:ind w:left="720" w:hanging="360"/>
+      </w:pPr>
+      <w:rPr>
+        <w:rFonts w:hint="default" w:ascii="Symbol" w:hAnsi="Symbol"/>
+      </w:rPr>
+    </w:lvl>
+    <w:lvl xmlns:w="http://schemas.openxmlformats.org/wordprocessingml/2006/main" w:ilvl="1">
+      <w:start w:val="1"/>
+      <w:numFmt w:val="bullet"/>
+      <w:lvlText w:val="o"/>
+      <w:lvlJc w:val="left"/>
+      <w:pPr>
+        <w:ind w:left="1440" w:hanging="360"/>
+      </w:pPr>
+      <w:rPr>
+        <w:rFonts w:hint="default" w:ascii="Courier New" w:hAnsi="Courier New"/>
+      </w:rPr>
+    </w:lvl>
+    <w:lvl xmlns:w="http://schemas.openxmlformats.org/wordprocessingml/2006/main" w:ilvl="2">
+      <w:start w:val="1"/>
+      <w:numFmt w:val="bullet"/>
+      <w:lvlText w:val=""/>
+      <w:lvlJc w:val="left"/>
+      <w:pPr>
+        <w:ind w:left="2160" w:hanging="360"/>
+      </w:pPr>
+      <w:rPr>
+        <w:rFonts w:hint="default" w:ascii="Wingdings" w:hAnsi="Wingdings"/>
+      </w:rPr>
+    </w:lvl>
+    <w:lvl xmlns:w="http://schemas.openxmlformats.org/wordprocessingml/2006/main" w:ilvl="3">
+      <w:start w:val="1"/>
+      <w:numFmt w:val="bullet"/>
+      <w:lvlText w:val=""/>
+      <w:lvlJc w:val="left"/>
+      <w:pPr>
+        <w:ind w:left="2880" w:hanging="360"/>
+      </w:pPr>
+      <w:rPr>
+        <w:rFonts w:hint="default" w:ascii="Symbol" w:hAnsi="Symbol"/>
+      </w:rPr>
+    </w:lvl>
+    <w:lvl xmlns:w="http://schemas.openxmlformats.org/wordprocessingml/2006/main" w:ilvl="4">
+      <w:start w:val="1"/>
+      <w:numFmt w:val="bullet"/>
+      <w:lvlText w:val="o"/>
+      <w:lvlJc w:val="left"/>
+      <w:pPr>
+        <w:ind w:left="3600" w:hanging="360"/>
+      </w:pPr>
+      <w:rPr>
+        <w:rFonts w:hint="default" w:ascii="Courier New" w:hAnsi="Courier New"/>
+      </w:rPr>
+    </w:lvl>
+    <w:lvl xmlns:w="http://schemas.openxmlformats.org/wordprocessingml/2006/main" w:ilvl="5">
+      <w:start w:val="1"/>
+      <w:numFmt w:val="bullet"/>
+      <w:lvlText w:val=""/>
+      <w:lvlJc w:val="left"/>
+      <w:pPr>
+        <w:ind w:left="4320" w:hanging="360"/>
+      </w:pPr>
+      <w:rPr>
+        <w:rFonts w:hint="default" w:ascii="Wingdings" w:hAnsi="Wingdings"/>
+      </w:rPr>
+    </w:lvl>
+    <w:lvl xmlns:w="http://schemas.openxmlformats.org/wordprocessingml/2006/main" w:ilvl="6">
+      <w:start w:val="1"/>
+      <w:numFmt w:val="bullet"/>
+      <w:lvlText w:val=""/>
+      <w:lvlJc w:val="left"/>
+      <w:pPr>
+        <w:ind w:left="5040" w:hanging="360"/>
+      </w:pPr>
+      <w:rPr>
+        <w:rFonts w:hint="default" w:ascii="Symbol" w:hAnsi="Symbol"/>
+      </w:rPr>
+    </w:lvl>
+    <w:lvl xmlns:w="http://schemas.openxmlformats.org/wordprocessingml/2006/main" w:ilvl="7">
+      <w:start w:val="1"/>
+      <w:numFmt w:val="bullet"/>
+      <w:lvlText w:val="o"/>
+      <w:lvlJc w:val="left"/>
+      <w:pPr>
+        <w:ind w:left="5760" w:hanging="360"/>
+      </w:pPr>
+      <w:rPr>
+        <w:rFonts w:hint="default" w:ascii="Courier New" w:hAnsi="Courier New"/>
+      </w:rPr>
+    </w:lvl>
+    <w:lvl xmlns:w="http://schemas.openxmlformats.org/wordprocessingml/2006/main" w:ilvl="8">
+      <w:start w:val="1"/>
+      <w:numFmt w:val="bullet"/>
+      <w:lvlText w:val=""/>
+      <w:lvlJc w:val="left"/>
+      <w:pPr>
+        <w:ind w:left="6480" w:hanging="360"/>
+      </w:pPr>
+      <w:rPr>
+        <w:rFonts w:hint="default" w:ascii="Wingdings" w:hAnsi="Wingdings"/>
+      </w:rPr>
+    </w:lvl>
+  </w:abstractNum>
+  <w:abstractNum xmlns:w="http://schemas.openxmlformats.org/wordprocessingml/2006/main" w:abstractNumId="2">
+    <w:multiLevelType xmlns:w="http://schemas.openxmlformats.org/wordprocessingml/2006/main" w:val="hybridMultilevel"/>
+    <w:lvl xmlns:w="http://schemas.openxmlformats.org/wordprocessingml/2006/main" w:ilvl="0">
+      <w:start w:val="1"/>
+      <w:numFmt w:val="bullet"/>
+      <w:lvlText w:val=""/>
+      <w:lvlJc w:val="left"/>
+      <w:pPr>
+        <w:ind w:left="720" w:hanging="360"/>
+      </w:pPr>
+      <w:rPr>
+        <w:rFonts w:hint="default" w:ascii="Symbol" w:hAnsi="Symbol"/>
+      </w:rPr>
+    </w:lvl>
+    <w:lvl xmlns:w="http://schemas.openxmlformats.org/wordprocessingml/2006/main" w:ilvl="1">
+      <w:start w:val="1"/>
+      <w:numFmt w:val="bullet"/>
+      <w:lvlText w:val="o"/>
+      <w:lvlJc w:val="left"/>
+      <w:pPr>
+        <w:ind w:left="1440" w:hanging="360"/>
+      </w:pPr>
+      <w:rPr>
+        <w:rFonts w:hint="default" w:ascii="Courier New" w:hAnsi="Courier New"/>
+      </w:rPr>
+    </w:lvl>
+    <w:lvl xmlns:w="http://schemas.openxmlformats.org/wordprocessingml/2006/main" w:ilvl="2">
+      <w:start w:val="1"/>
+      <w:numFmt w:val="bullet"/>
+      <w:lvlText w:val=""/>
+      <w:lvlJc w:val="left"/>
+      <w:pPr>
+        <w:ind w:left="2160" w:hanging="360"/>
+      </w:pPr>
+      <w:rPr>
+        <w:rFonts w:hint="default" w:ascii="Wingdings" w:hAnsi="Wingdings"/>
+      </w:rPr>
+    </w:lvl>
+    <w:lvl xmlns:w="http://schemas.openxmlformats.org/wordprocessingml/2006/main" w:ilvl="3">
+      <w:start w:val="1"/>
+      <w:numFmt w:val="bullet"/>
+      <w:lvlText w:val=""/>
+      <w:lvlJc w:val="left"/>
+      <w:pPr>
+        <w:ind w:left="2880" w:hanging="360"/>
+      </w:pPr>
+      <w:rPr>
+        <w:rFonts w:hint="default" w:ascii="Symbol" w:hAnsi="Symbol"/>
+      </w:rPr>
+    </w:lvl>
+    <w:lvl xmlns:w="http://schemas.openxmlformats.org/wordprocessingml/2006/main" w:ilvl="4">
+      <w:start w:val="1"/>
+      <w:numFmt w:val="bullet"/>
+      <w:lvlText w:val="o"/>
+      <w:lvlJc w:val="left"/>
+      <w:pPr>
+        <w:ind w:left="3600" w:hanging="360"/>
+      </w:pPr>
+      <w:rPr>
+        <w:rFonts w:hint="default" w:ascii="Courier New" w:hAnsi="Courier New"/>
+      </w:rPr>
+    </w:lvl>
+    <w:lvl xmlns:w="http://schemas.openxmlformats.org/wordprocessingml/2006/main" w:ilvl="5">
+      <w:start w:val="1"/>
+      <w:numFmt w:val="bullet"/>
+      <w:lvlText w:val=""/>
+      <w:lvlJc w:val="left"/>
+      <w:pPr>
+        <w:ind w:left="4320" w:hanging="360"/>
+      </w:pPr>
+      <w:rPr>
+        <w:rFonts w:hint="default" w:ascii="Wingdings" w:hAnsi="Wingdings"/>
+      </w:rPr>
+    </w:lvl>
+    <w:lvl xmlns:w="http://schemas.openxmlformats.org/wordprocessingml/2006/main" w:ilvl="6">
+      <w:start w:val="1"/>
+      <w:numFmt w:val="bullet"/>
+      <w:lvlText w:val=""/>
+      <w:lvlJc w:val="left"/>
+      <w:pPr>
+        <w:ind w:left="5040" w:hanging="360"/>
+      </w:pPr>
+      <w:rPr>
+        <w:rFonts w:hint="default" w:ascii="Symbol" w:hAnsi="Symbol"/>
+      </w:rPr>
+    </w:lvl>
+    <w:lvl xmlns:w="http://schemas.openxmlformats.org/wordprocessingml/2006/main" w:ilvl="7">
+      <w:start w:val="1"/>
+      <w:numFmt w:val="bullet"/>
+      <w:lvlText w:val="o"/>
+      <w:lvlJc w:val="left"/>
+      <w:pPr>
+        <w:ind w:left="5760" w:hanging="360"/>
+      </w:pPr>
+      <w:rPr>
+        <w:rFonts w:hint="default" w:ascii="Courier New" w:hAnsi="Courier New"/>
+      </w:rPr>
+    </w:lvl>
+    <w:lvl xmlns:w="http://schemas.openxmlformats.org/wordprocessingml/2006/main" w:ilvl="8">
+      <w:start w:val="1"/>
+      <w:numFmt w:val="bullet"/>
+      <w:lvlText w:val=""/>
+      <w:lvlJc w:val="left"/>
+      <w:pPr>
+        <w:ind w:left="6480" w:hanging="360"/>
+      </w:pPr>
+      <w:rPr>
+        <w:rFonts w:hint="default" w:ascii="Wingdings" w:hAnsi="Wingdings"/>
+      </w:rPr>
+    </w:lvl>
+  </w:abstractNum>
+  <w:abstractNum xmlns:w="http://schemas.openxmlformats.org/wordprocessingml/2006/main" w:abstractNumId="1">
+    <w:multiLevelType xmlns:w="http://schemas.openxmlformats.org/wordprocessingml/2006/main" w:val="hybridMultilevel"/>
+    <w:lvl xmlns:w="http://schemas.openxmlformats.org/wordprocessingml/2006/main" w:ilvl="0">
+      <w:start w:val="1"/>
+      <w:numFmt w:val="bullet"/>
+      <w:lvlText w:val=""/>
+      <w:lvlJc w:val="left"/>
+      <w:pPr>
+        <w:ind w:left="720" w:hanging="360"/>
+      </w:pPr>
+      <w:rPr>
+        <w:rFonts w:hint="default" w:ascii="Symbol" w:hAnsi="Symbol"/>
+      </w:rPr>
+    </w:lvl>
+    <w:lvl xmlns:w="http://schemas.openxmlformats.org/wordprocessingml/2006/main" w:ilvl="1">
+      <w:start w:val="1"/>
+      <w:numFmt w:val="bullet"/>
+      <w:lvlText w:val="o"/>
+      <w:lvlJc w:val="left"/>
+      <w:pPr>
+        <w:ind w:left="1440" w:hanging="360"/>
+      </w:pPr>
+      <w:rPr>
+        <w:rFonts w:hint="default" w:ascii="Courier New" w:hAnsi="Courier New"/>
+      </w:rPr>
+    </w:lvl>
+    <w:lvl xmlns:w="http://schemas.openxmlformats.org/wordprocessingml/2006/main" w:ilvl="2">
+      <w:start w:val="1"/>
+      <w:numFmt w:val="bullet"/>
+      <w:lvlText w:val=""/>
+      <w:lvlJc w:val="left"/>
+      <w:pPr>
+        <w:ind w:left="2160" w:hanging="360"/>
+      </w:pPr>
+      <w:rPr>
+        <w:rFonts w:hint="default" w:ascii="Wingdings" w:hAnsi="Wingdings"/>
+      </w:rPr>
+    </w:lvl>
+    <w:lvl xmlns:w="http://schemas.openxmlformats.org/wordprocessingml/2006/main" w:ilvl="3">
+      <w:start w:val="1"/>
+      <w:numFmt w:val="bullet"/>
+      <w:lvlText w:val=""/>
+      <w:lvlJc w:val="left"/>
+      <w:pPr>
+        <w:ind w:left="2880" w:hanging="360"/>
+      </w:pPr>
+      <w:rPr>
+        <w:rFonts w:hint="default" w:ascii="Symbol" w:hAnsi="Symbol"/>
+      </w:rPr>
+    </w:lvl>
+    <w:lvl xmlns:w="http://schemas.openxmlformats.org/wordprocessingml/2006/main" w:ilvl="4">
+      <w:start w:val="1"/>
+      <w:numFmt w:val="bullet"/>
+      <w:lvlText w:val="o"/>
+      <w:lvlJc w:val="left"/>
+      <w:pPr>
+        <w:ind w:left="3600" w:hanging="360"/>
+      </w:pPr>
+      <w:rPr>
+        <w:rFonts w:hint="default" w:ascii="Courier New" w:hAnsi="Courier New"/>
+      </w:rPr>
+    </w:lvl>
+    <w:lvl xmlns:w="http://schemas.openxmlformats.org/wordprocessingml/2006/main" w:ilvl="5">
+      <w:start w:val="1"/>
+      <w:numFmt w:val="bullet"/>
+      <w:lvlText w:val=""/>
+      <w:lvlJc w:val="left"/>
+      <w:pPr>
+        <w:ind w:left="4320" w:hanging="360"/>
+      </w:pPr>
+      <w:rPr>
+        <w:rFonts w:hint="default" w:ascii="Wingdings" w:hAnsi="Wingdings"/>
+      </w:rPr>
+    </w:lvl>
+    <w:lvl xmlns:w="http://schemas.openxmlformats.org/wordprocessingml/2006/main" w:ilvl="6">
+      <w:start w:val="1"/>
+      <w:numFmt w:val="bullet"/>
+      <w:lvlText w:val=""/>
+      <w:lvlJc w:val="left"/>
+      <w:pPr>
+        <w:ind w:left="5040" w:hanging="360"/>
+      </w:pPr>
+      <w:rPr>
+        <w:rFonts w:hint="default" w:ascii="Symbol" w:hAnsi="Symbol"/>
+      </w:rPr>
+    </w:lvl>
+    <w:lvl xmlns:w="http://schemas.openxmlformats.org/wordprocessingml/2006/main" w:ilvl="7">
+      <w:start w:val="1"/>
+      <w:numFmt w:val="bullet"/>
+      <w:lvlText w:val="o"/>
+      <w:lvlJc w:val="left"/>
+      <w:pPr>
+        <w:ind w:left="5760" w:hanging="360"/>
+      </w:pPr>
+      <w:rPr>
+        <w:rFonts w:hint="default" w:ascii="Courier New" w:hAnsi="Courier New"/>
+      </w:rPr>
+    </w:lvl>
+    <w:lvl xmlns:w="http://schemas.openxmlformats.org/wordprocessingml/2006/main" w:ilvl="8">
+      <w:start w:val="1"/>
+      <w:numFmt w:val="bullet"/>
+      <w:lvlText w:val=""/>
+      <w:lvlJc w:val="left"/>
+      <w:pPr>
+        <w:ind w:left="6480" w:hanging="360"/>
+      </w:pPr>
+      <w:rPr>
+        <w:rFonts w:hint="default" w:ascii="Wingdings" w:hAnsi="Wingdings"/>
+      </w:rPr>
+    </w:lvl>
+  </w:abstractNum>
   <w:abstractNum w:abstractNumId="0" w15:restartNumberingAfterBreak="0">
     <w:nsid w:val="1C150E19"/>
     <w:multiLevelType w:val="hybridMultilevel"/>
@@ -1285,7 +2041,7 @@
         <w:ind w:left="408" w:hanging="360"/>
       </w:pPr>
       <w:rPr>
-        <w:rFonts w:ascii="Calibri" w:eastAsiaTheme="minorHAnsi" w:hAnsi="Calibri" w:cs="Calibri" w:hint="default"/>
+        <w:rFonts w:hint="default" w:ascii="Calibri" w:hAnsi="Calibri" w:cs="Calibri" w:eastAsiaTheme="minorHAnsi"/>
       </w:rPr>
     </w:lvl>
     <w:lvl w:ilvl="1" w:tplc="04090003">
@@ -1297,7 +2053,7 @@
         <w:ind w:left="1128" w:hanging="360"/>
       </w:pPr>
       <w:rPr>
-        <w:rFonts w:ascii="Courier New" w:hAnsi="Courier New" w:cs="Courier New" w:hint="default"/>
+        <w:rFonts w:hint="default" w:ascii="Courier New" w:hAnsi="Courier New" w:cs="Courier New"/>
       </w:rPr>
     </w:lvl>
     <w:lvl w:ilvl="2" w:tplc="04090005" w:tentative="1">
@@ -1309,7 +2065,7 @@
         <w:ind w:left="1848" w:hanging="360"/>
       </w:pPr>
       <w:rPr>
-        <w:rFonts w:ascii="Wingdings" w:hAnsi="Wingdings" w:hint="default"/>
+        <w:rFonts w:hint="default" w:ascii="Wingdings" w:hAnsi="Wingdings"/>
       </w:rPr>
     </w:lvl>
     <w:lvl w:ilvl="3" w:tplc="04090001" w:tentative="1">
@@ -1321,7 +2077,7 @@
         <w:ind w:left="2568" w:hanging="360"/>
       </w:pPr>
       <w:rPr>
-        <w:rFonts w:ascii="Symbol" w:hAnsi="Symbol" w:hint="default"/>
+        <w:rFonts w:hint="default" w:ascii="Symbol" w:hAnsi="Symbol"/>
       </w:rPr>
     </w:lvl>
     <w:lvl w:ilvl="4" w:tplc="04090003" w:tentative="1">
@@ -1333,7 +2089,7 @@
         <w:ind w:left="3288" w:hanging="360"/>
       </w:pPr>
       <w:rPr>
-        <w:rFonts w:ascii="Courier New" w:hAnsi="Courier New" w:cs="Courier New" w:hint="default"/>
+        <w:rFonts w:hint="default" w:ascii="Courier New" w:hAnsi="Courier New" w:cs="Courier New"/>
       </w:rPr>
     </w:lvl>
     <w:lvl w:ilvl="5" w:tplc="04090005" w:tentative="1">
@@ -1345,7 +2101,7 @@
         <w:ind w:left="4008" w:hanging="360"/>
       </w:pPr>
       <w:rPr>
-        <w:rFonts w:ascii="Wingdings" w:hAnsi="Wingdings" w:hint="default"/>
+        <w:rFonts w:hint="default" w:ascii="Wingdings" w:hAnsi="Wingdings"/>
       </w:rPr>
     </w:lvl>
     <w:lvl w:ilvl="6" w:tplc="04090001" w:tentative="1">
@@ -1357,7 +2113,7 @@
         <w:ind w:left="4728" w:hanging="360"/>
       </w:pPr>
       <w:rPr>
-        <w:rFonts w:ascii="Symbol" w:hAnsi="Symbol" w:hint="default"/>
+        <w:rFonts w:hint="default" w:ascii="Symbol" w:hAnsi="Symbol"/>
       </w:rPr>
     </w:lvl>
     <w:lvl w:ilvl="7" w:tplc="04090003" w:tentative="1">
@@ -1369,7 +2125,7 @@
         <w:ind w:left="5448" w:hanging="360"/>
       </w:pPr>
       <w:rPr>
-        <w:rFonts w:ascii="Courier New" w:hAnsi="Courier New" w:cs="Courier New" w:hint="default"/>
+        <w:rFonts w:hint="default" w:ascii="Courier New" w:hAnsi="Courier New" w:cs="Courier New"/>
       </w:rPr>
     </w:lvl>
     <w:lvl w:ilvl="8" w:tplc="04090005" w:tentative="1">
@@ -1381,10 +2137,22 @@
         <w:ind w:left="6168" w:hanging="360"/>
       </w:pPr>
       <w:rPr>
-        <w:rFonts w:ascii="Wingdings" w:hAnsi="Wingdings" w:hint="default"/>
+        <w:rFonts w:hint="default" w:ascii="Wingdings" w:hAnsi="Wingdings"/>
       </w:rPr>
     </w:lvl>
   </w:abstractNum>
+  <w:num w:numId="5">
+    <w:abstractNumId w:val="4"/>
+  </w:num>
+  <w:num w:numId="4">
+    <w:abstractNumId w:val="3"/>
+  </w:num>
+  <w:num w:numId="3">
+    <w:abstractNumId w:val="2"/>
+  </w:num>
+  <w:num w:numId="2">
+    <w:abstractNumId w:val="1"/>
+  </w:num>
   <w:num w:numId="1">
     <w:abstractNumId w:val="0"/>
   </w:num>
@@ -1396,7 +2164,7 @@
   <w:docDefaults>
     <w:rPrDefault>
       <w:rPr>
-        <w:rFonts w:asciiTheme="minorHAnsi" w:eastAsiaTheme="minorHAnsi" w:hAnsiTheme="minorHAnsi" w:cstheme="minorBidi"/>
+        <w:rFonts w:asciiTheme="minorHAnsi" w:hAnsiTheme="minorHAnsi" w:eastAsiaTheme="minorHAnsi" w:cstheme="minorBidi"/>
         <w:sz w:val="22"/>
         <w:szCs w:val="22"/>
         <w:lang w:val="en-US" w:eastAsia="en-US" w:bidi="ar-SA"/>
@@ -1411,14 +2179,14 @@
   <w:latentStyles w:defLockedState="0" w:defUIPriority="99" w:defSemiHidden="0" w:defUnhideWhenUsed="0" w:defQFormat="0" w:count="376">
     <w:lsdException w:name="Normal" w:uiPriority="0" w:qFormat="1"/>
     <w:lsdException w:name="heading 1" w:uiPriority="9" w:qFormat="1"/>
-    <w:lsdException w:name="heading 2" w:semiHidden="1" w:uiPriority="9" w:unhideWhenUsed="1" w:qFormat="1"/>
-    <w:lsdException w:name="heading 3" w:semiHidden="1" w:uiPriority="9" w:unhideWhenUsed="1" w:qFormat="1"/>
-    <w:lsdException w:name="heading 4" w:semiHidden="1" w:uiPriority="9" w:unhideWhenUsed="1" w:qFormat="1"/>
-    <w:lsdException w:name="heading 5" w:semiHidden="1" w:uiPriority="9" w:unhideWhenUsed="1" w:qFormat="1"/>
-    <w:lsdException w:name="heading 6" w:semiHidden="1" w:uiPriority="9" w:unhideWhenUsed="1" w:qFormat="1"/>
-    <w:lsdException w:name="heading 7" w:semiHidden="1" w:uiPriority="9" w:unhideWhenUsed="1" w:qFormat="1"/>
-    <w:lsdException w:name="heading 8" w:semiHidden="1" w:uiPriority="9" w:unhideWhenUsed="1" w:qFormat="1"/>
-    <w:lsdException w:name="heading 9" w:semiHidden="1" w:uiPriority="9" w:unhideWhenUsed="1" w:qFormat="1"/>
+    <w:lsdException w:name="heading 2" w:uiPriority="9" w:semiHidden="1" w:unhideWhenUsed="1" w:qFormat="1"/>
+    <w:lsdException w:name="heading 3" w:uiPriority="9" w:semiHidden="1" w:unhideWhenUsed="1" w:qFormat="1"/>
+    <w:lsdException w:name="heading 4" w:uiPriority="9" w:semiHidden="1" w:unhideWhenUsed="1" w:qFormat="1"/>
+    <w:lsdException w:name="heading 5" w:uiPriority="9" w:semiHidden="1" w:unhideWhenUsed="1" w:qFormat="1"/>
+    <w:lsdException w:name="heading 6" w:uiPriority="9" w:semiHidden="1" w:unhideWhenUsed="1" w:qFormat="1"/>
+    <w:lsdException w:name="heading 7" w:uiPriority="9" w:semiHidden="1" w:unhideWhenUsed="1" w:qFormat="1"/>
+    <w:lsdException w:name="heading 8" w:uiPriority="9" w:semiHidden="1" w:unhideWhenUsed="1" w:qFormat="1"/>
+    <w:lsdException w:name="heading 9" w:uiPriority="9" w:semiHidden="1" w:unhideWhenUsed="1" w:qFormat="1"/>
     <w:lsdException w:name="index 1" w:semiHidden="1" w:unhideWhenUsed="1"/>
     <w:lsdException w:name="index 2" w:semiHidden="1" w:unhideWhenUsed="1"/>
     <w:lsdException w:name="index 3" w:semiHidden="1" w:unhideWhenUsed="1"/>
@@ -1428,22 +2196,22 @@
     <w:lsdException w:name="index 7" w:semiHidden="1" w:unhideWhenUsed="1"/>
     <w:lsdException w:name="index 8" w:semiHidden="1" w:unhideWhenUsed="1"/>
     <w:lsdException w:name="index 9" w:semiHidden="1" w:unhideWhenUsed="1"/>
-    <w:lsdException w:name="toc 1" w:semiHidden="1" w:uiPriority="39" w:unhideWhenUsed="1"/>
-    <w:lsdException w:name="toc 2" w:semiHidden="1" w:uiPriority="39" w:unhideWhenUsed="1"/>
-    <w:lsdException w:name="toc 3" w:semiHidden="1" w:uiPriority="39" w:unhideWhenUsed="1"/>
-    <w:lsdException w:name="toc 4" w:semiHidden="1" w:uiPriority="39" w:unhideWhenUsed="1"/>
-    <w:lsdException w:name="toc 5" w:semiHidden="1" w:uiPriority="39" w:unhideWhenUsed="1"/>
-    <w:lsdException w:name="toc 6" w:semiHidden="1" w:uiPriority="39" w:unhideWhenUsed="1"/>
-    <w:lsdException w:name="toc 7" w:semiHidden="1" w:uiPriority="39" w:unhideWhenUsed="1"/>
-    <w:lsdException w:name="toc 8" w:semiHidden="1" w:uiPriority="39" w:unhideWhenUsed="1"/>
-    <w:lsdException w:name="toc 9" w:semiHidden="1" w:uiPriority="39" w:unhideWhenUsed="1"/>
+    <w:lsdException w:name="toc 1" w:uiPriority="39" w:semiHidden="1" w:unhideWhenUsed="1"/>
+    <w:lsdException w:name="toc 2" w:uiPriority="39" w:semiHidden="1" w:unhideWhenUsed="1"/>
+    <w:lsdException w:name="toc 3" w:uiPriority="39" w:semiHidden="1" w:unhideWhenUsed="1"/>
+    <w:lsdException w:name="toc 4" w:uiPriority="39" w:semiHidden="1" w:unhideWhenUsed="1"/>
+    <w:lsdException w:name="toc 5" w:uiPriority="39" w:semiHidden="1" w:unhideWhenUsed="1"/>
+    <w:lsdException w:name="toc 6" w:uiPriority="39" w:semiHidden="1" w:unhideWhenUsed="1"/>
+    <w:lsdException w:name="toc 7" w:uiPriority="39" w:semiHidden="1" w:unhideWhenUsed="1"/>
+    <w:lsdException w:name="toc 8" w:uiPriority="39" w:semiHidden="1" w:unhideWhenUsed="1"/>
+    <w:lsdException w:name="toc 9" w:uiPriority="39" w:semiHidden="1" w:unhideWhenUsed="1"/>
     <w:lsdException w:name="Normal Indent" w:semiHidden="1" w:unhideWhenUsed="1"/>
     <w:lsdException w:name="footnote text" w:semiHidden="1" w:unhideWhenUsed="1"/>
     <w:lsdException w:name="annotation text" w:semiHidden="1" w:unhideWhenUsed="1"/>
     <w:lsdException w:name="header" w:semiHidden="1" w:unhideWhenUsed="1"/>
     <w:lsdException w:name="footer" w:semiHidden="1" w:unhideWhenUsed="1"/>
     <w:lsdException w:name="index heading" w:semiHidden="1" w:unhideWhenUsed="1"/>
-    <w:lsdException w:name="caption" w:semiHidden="1" w:uiPriority="35" w:unhideWhenUsed="1" w:qFormat="1"/>
+    <w:lsdException w:name="caption" w:uiPriority="35" w:semiHidden="1" w:unhideWhenUsed="1" w:qFormat="1"/>
     <w:lsdException w:name="table of figures" w:semiHidden="1" w:unhideWhenUsed="1"/>
     <w:lsdException w:name="envelope address" w:semiHidden="1" w:unhideWhenUsed="1"/>
     <w:lsdException w:name="envelope return" w:semiHidden="1" w:unhideWhenUsed="1"/>
@@ -1474,7 +2242,7 @@
     <w:lsdException w:name="Title" w:uiPriority="10" w:qFormat="1"/>
     <w:lsdException w:name="Closing" w:semiHidden="1" w:unhideWhenUsed="1"/>
     <w:lsdException w:name="Signature" w:semiHidden="1" w:unhideWhenUsed="1"/>
-    <w:lsdException w:name="Default Paragraph Font" w:semiHidden="1" w:uiPriority="1" w:unhideWhenUsed="1"/>
+    <w:lsdException w:name="Default Paragraph Font" w:uiPriority="1" w:semiHidden="1" w:unhideWhenUsed="1"/>
     <w:lsdException w:name="Body Text" w:semiHidden="1" w:unhideWhenUsed="1"/>
     <w:lsdException w:name="Body Text Indent" w:semiHidden="1" w:unhideWhenUsed="1"/>
     <w:lsdException w:name="List Continue" w:semiHidden="1" w:unhideWhenUsed="1"/>
@@ -1674,8 +2442,8 @@
     <w:lsdException w:name="Subtle Reference" w:uiPriority="31" w:qFormat="1"/>
     <w:lsdException w:name="Intense Reference" w:uiPriority="32" w:qFormat="1"/>
     <w:lsdException w:name="Book Title" w:uiPriority="33" w:qFormat="1"/>
-    <w:lsdException w:name="Bibliography" w:semiHidden="1" w:uiPriority="37" w:unhideWhenUsed="1"/>
-    <w:lsdException w:name="TOC Heading" w:semiHidden="1" w:uiPriority="39" w:unhideWhenUsed="1" w:qFormat="1"/>
+    <w:lsdException w:name="Bibliography" w:uiPriority="37" w:semiHidden="1" w:unhideWhenUsed="1"/>
+    <w:lsdException w:name="TOC Heading" w:uiPriority="39" w:semiHidden="1" w:unhideWhenUsed="1" w:qFormat="1"/>
     <w:lsdException w:name="Plain Table 1" w:uiPriority="41"/>
     <w:lsdException w:name="Plain Table 2" w:uiPriority="42"/>
     <w:lsdException w:name="Plain Table 3" w:uiPriority="43"/>
@@ -1786,17 +2554,17 @@
     <w:lsdException w:name="Unresolved Mention" w:semiHidden="1" w:unhideWhenUsed="1"/>
     <w:lsdException w:name="Smart Link" w:semiHidden="1" w:unhideWhenUsed="1"/>
   </w:latentStyles>
-  <w:style w:type="paragraph" w:default="1" w:styleId="Normal">
+  <w:style w:type="paragraph" w:styleId="Normal" w:default="1">
     <w:name w:val="Normal"/>
     <w:qFormat/>
   </w:style>
-  <w:style w:type="character" w:default="1" w:styleId="DefaultParagraphFont">
+  <w:style w:type="character" w:styleId="DefaultParagraphFont" w:default="1">
     <w:name w:val="Default Paragraph Font"/>
     <w:uiPriority w:val="1"/>
     <w:semiHidden/>
     <w:unhideWhenUsed/>
   </w:style>
-  <w:style w:type="table" w:default="1" w:styleId="TableNormal">
+  <w:style w:type="table" w:styleId="TableNormal" w:default="1">
     <w:name w:val="Normal Table"/>
     <w:uiPriority w:val="99"/>
     <w:semiHidden/>
@@ -1811,7 +2579,7 @@
       </w:tblCellMar>
     </w:tblPr>
   </w:style>
-  <w:style w:type="numbering" w:default="1" w:styleId="NoList">
+  <w:style w:type="numbering" w:styleId="NoList" w:default="1">
     <w:name w:val="No List"/>
     <w:uiPriority w:val="99"/>
     <w:semiHidden/>

</xml_diff>